<commit_message>
bit changes add some screenshots
</commit_message>
<xml_diff>
--- a/Техническое задание.docx
+++ b/Техническое задание.docx
@@ -98,14 +98,6 @@
         <w:gridCol w:w="4953"/>
       </w:tblGrid>
       <w:tr>
-        <w:tblPrEx>
-          <w:tblCellMar>
-            <w:top w:w="0" w:type="dxa"/>
-            <w:left w:w="108" w:type="dxa"/>
-            <w:bottom w:w="0" w:type="dxa"/>
-            <w:right w:w="108" w:type="dxa"/>
-          </w:tblCellMar>
-        </w:tblPrEx>
         <w:tc>
           <w:tcPr>
             <w:tcW w:w="4952" w:type="dxa"/>
@@ -1352,14 +1344,6 @@
         <w:gridCol w:w="4953"/>
       </w:tblGrid>
       <w:tr>
-        <w:tblPrEx>
-          <w:tblCellMar>
-            <w:top w:w="0" w:type="dxa"/>
-            <w:left w:w="108" w:type="dxa"/>
-            <w:bottom w:w="0" w:type="dxa"/>
-            <w:right w:w="108" w:type="dxa"/>
-          </w:tblCellMar>
-        </w:tblPrEx>
         <w:tc>
           <w:tcPr>
             <w:tcW w:w="4952" w:type="dxa"/>
@@ -2429,6 +2413,7 @@
         <w:ind w:firstLine="709"/>
         <w:jc w:val="left"/>
         <w:textAlignment w:val="auto"/>
+        <w:outlineLvl w:val="9"/>
         <w:rPr>
           <w:rFonts w:hint="default" w:ascii="Times New Roman" w:hAnsi="Times New Roman" w:cs="Times New Roman"/>
           <w:sz w:val="28"/>
@@ -3078,6 +3063,46 @@
           <w:szCs w:val="28"/>
           <w:lang w:val="ru-RU"/>
         </w:rPr>
+        <w:sectPr>
+          <w:headerReference r:id="rId5" w:type="default"/>
+          <w:pgSz w:w="12240" w:h="15840"/>
+          <w:pgMar w:top="1134" w:right="850" w:bottom="1134" w:left="1701" w:header="720" w:footer="720" w:gutter="0"/>
+          <w:cols w:space="720" w:num="1"/>
+        </w:sectPr>
+      </w:pPr>
+    </w:p>
+    <w:p>
+      <w:pPr>
+        <w:keepNext w:val="0"/>
+        <w:keepLines w:val="0"/>
+        <w:pageBreakBefore w:val="0"/>
+        <w:widowControl/>
+        <w:kinsoku/>
+        <w:wordWrap/>
+        <w:overflowPunct/>
+        <w:topLinePunct w:val="0"/>
+        <w:autoSpaceDE/>
+        <w:autoSpaceDN/>
+        <w:bidi w:val="0"/>
+        <w:adjustRightInd/>
+        <w:snapToGrid/>
+        <w:spacing w:after="0" w:line="360" w:lineRule="auto"/>
+        <w:ind w:firstLine="709"/>
+        <w:jc w:val="center"/>
+        <w:textAlignment w:val="auto"/>
+        <w:rPr>
+          <w:rFonts w:hint="default" w:ascii="Times New Roman" w:hAnsi="Times New Roman"/>
+          <w:sz w:val="28"/>
+          <w:szCs w:val="28"/>
+          <w:lang w:val="ru-RU"/>
+        </w:rPr>
+        <w:sectPr>
+          <w:headerReference r:id="rId6" w:type="default"/>
+          <w:pgSz w:w="12240" w:h="15840"/>
+          <w:pgMar w:top="1134" w:right="850" w:bottom="1134" w:left="1701" w:header="720" w:footer="720" w:gutter="0"/>
+          <w:pgNumType w:fmt="decimal" w:start="1"/>
+          <w:cols w:space="720" w:num="1"/>
+        </w:sectPr>
       </w:pPr>
     </w:p>
     <w:p>
@@ -3106,49 +3131,24 @@
           <w:lang w:val="ru-RU"/>
         </w:rPr>
       </w:pPr>
-    </w:p>
-    <w:p>
-      <w:pPr>
-        <w:keepNext w:val="0"/>
-        <w:keepLines w:val="0"/>
-        <w:pageBreakBefore w:val="0"/>
-        <w:widowControl/>
-        <w:kinsoku/>
-        <w:wordWrap/>
-        <w:overflowPunct/>
-        <w:topLinePunct w:val="0"/>
-        <w:autoSpaceDE/>
-        <w:autoSpaceDN/>
-        <w:bidi w:val="0"/>
-        <w:adjustRightInd/>
-        <w:snapToGrid/>
-        <w:spacing w:after="0" w:line="360" w:lineRule="auto"/>
-        <w:ind w:firstLine="709"/>
-        <w:jc w:val="center"/>
-        <w:textAlignment w:val="auto"/>
-        <w:rPr>
-          <w:rFonts w:hint="default" w:ascii="Times New Roman" w:hAnsi="Times New Roman"/>
-          <w:sz w:val="28"/>
-          <w:szCs w:val="28"/>
-          <w:lang w:val="ru-RU"/>
-        </w:rPr>
-      </w:pPr>
-      <w:r>
-        <w:rPr>
-          <w:rFonts w:hint="default" w:ascii="Times New Roman" w:hAnsi="Times New Roman"/>
-          <w:sz w:val="28"/>
-          <w:szCs w:val="28"/>
-          <w:lang w:val="ru-RU"/>
-        </w:rPr>
-        <w:t>СОДЕРЖАНИЕ</w:t>
-      </w:r>
+      <w:r>
+        <w:rPr>
+          <w:rFonts w:hint="default" w:ascii="Times New Roman" w:hAnsi="Times New Roman"/>
+          <w:sz w:val="28"/>
+          <w:szCs w:val="28"/>
+          <w:lang w:val="ru-RU"/>
+        </w:rPr>
+        <w:t>Содержание</w:t>
+      </w:r>
+      <w:bookmarkStart w:id="1" w:name="_GoBack"/>
+      <w:bookmarkEnd w:id="1"/>
     </w:p>
     <w:sdt>
       <w:sdtPr>
         <w:rPr>
-          <w:rFonts w:ascii="SimSun" w:hAnsi="SimSun" w:eastAsia="SimSun" w:cs="Times New Roman"/>
-          <w:sz w:val="21"/>
-          <w:szCs w:val="22"/>
+          <w:rFonts w:hint="default" w:ascii="Times New Roman" w:hAnsi="Times New Roman" w:eastAsia="SimSun" w:cs="Times New Roman"/>
+          <w:sz w:val="28"/>
+          <w:szCs w:val="28"/>
           <w:lang w:val="ru-RU" w:eastAsia="en-US" w:bidi="ar-SA"/>
         </w:rPr>
         <w:id w:val="147480583"/>
@@ -3160,27 +3160,67 @@
       </w:sdtPr>
       <w:sdtEndPr>
         <w:rPr>
-          <w:rFonts w:ascii="SimSun" w:hAnsi="SimSun" w:eastAsia="SimSun" w:cs="Times New Roman"/>
-          <w:sz w:val="20"/>
-          <w:szCs w:val="20"/>
+          <w:rFonts w:hint="default" w:ascii="Times New Roman" w:hAnsi="Times New Roman" w:eastAsia="SimSun" w:cs="Times New Roman"/>
+          <w:sz w:val="28"/>
+          <w:szCs w:val="28"/>
           <w:lang w:val="ru-RU" w:eastAsia="en-US" w:bidi="ar-SA"/>
         </w:rPr>
       </w:sdtEndPr>
       <w:sdtContent>
         <w:p>
           <w:pPr>
-            <w:spacing w:before="0" w:beforeLines="0" w:after="0" w:afterLines="0" w:line="240" w:lineRule="auto"/>
-            <w:ind w:left="0" w:leftChars="0" w:right="0" w:rightChars="0" w:firstLine="0" w:firstLineChars="0"/>
+            <w:keepNext w:val="0"/>
+            <w:keepLines w:val="0"/>
+            <w:pageBreakBefore w:val="0"/>
+            <w:widowControl/>
+            <w:kinsoku/>
+            <w:wordWrap/>
+            <w:overflowPunct/>
+            <w:topLinePunct w:val="0"/>
+            <w:autoSpaceDE/>
+            <w:autoSpaceDN/>
+            <w:bidi w:val="0"/>
+            <w:adjustRightInd/>
+            <w:snapToGrid/>
+            <w:spacing w:before="0" w:after="0" w:line="300" w:lineRule="auto"/>
+            <w:ind w:left="0" w:leftChars="0" w:right="0" w:rightChars="0" w:firstLine="850" w:firstLineChars="0"/>
             <w:jc w:val="center"/>
+            <w:textAlignment w:val="auto"/>
+            <w:rPr>
+              <w:rFonts w:hint="default" w:ascii="Times New Roman" w:hAnsi="Times New Roman" w:cs="Times New Roman"/>
+              <w:sz w:val="28"/>
+              <w:szCs w:val="28"/>
+            </w:rPr>
           </w:pPr>
           <w:bookmarkStart w:id="0" w:name="_Toc15553_WPSOffice_Type1"/>
         </w:p>
         <w:p>
           <w:pPr>
             <w:pStyle w:val="7"/>
+            <w:keepNext w:val="0"/>
+            <w:keepLines w:val="0"/>
+            <w:pageBreakBefore w:val="0"/>
+            <w:widowControl/>
             <w:tabs>
               <w:tab w:val="right" w:leader="dot" w:pos="9689"/>
             </w:tabs>
+            <w:kinsoku/>
+            <w:wordWrap/>
+            <w:overflowPunct/>
+            <w:topLinePunct w:val="0"/>
+            <w:autoSpaceDE/>
+            <w:autoSpaceDN/>
+            <w:bidi w:val="0"/>
+            <w:adjustRightInd/>
+            <w:snapToGrid/>
+            <w:spacing w:line="360" w:lineRule="auto"/>
+            <w:ind w:firstLine="709"/>
+            <w:textAlignment w:val="auto"/>
+            <w:rPr>
+              <w:rFonts w:hint="default" w:ascii="Times New Roman" w:hAnsi="Times New Roman" w:cs="Times New Roman"/>
+              <w:sz w:val="28"/>
+              <w:szCs w:val="28"/>
+            </w:rPr>
           </w:pPr>
           <w:sdt>
             <w:sdtPr>
@@ -3206,23 +3246,59 @@
             </w:sdtEndPr>
             <w:sdtContent>
               <w:r>
+                <w:rPr>
+                  <w:rFonts w:hint="default" w:ascii="Times New Roman" w:hAnsi="Times New Roman" w:cs="Times New Roman"/>
+                  <w:sz w:val="28"/>
+                  <w:szCs w:val="28"/>
+                </w:rPr>
                 <w:t>Уровень 1</w:t>
               </w:r>
             </w:sdtContent>
           </w:sdt>
           <w:r>
+            <w:rPr>
+              <w:rFonts w:hint="default" w:ascii="Times New Roman" w:hAnsi="Times New Roman" w:cs="Times New Roman"/>
+              <w:sz w:val="28"/>
+              <w:szCs w:val="28"/>
+            </w:rPr>
             <w:tab/>
           </w:r>
           <w:r>
+            <w:rPr>
+              <w:rFonts w:hint="default" w:ascii="Times New Roman" w:hAnsi="Times New Roman" w:cs="Times New Roman"/>
+              <w:sz w:val="28"/>
+              <w:szCs w:val="28"/>
+            </w:rPr>
             <w:t>1</w:t>
           </w:r>
         </w:p>
         <w:p>
           <w:pPr>
             <w:pStyle w:val="7"/>
+            <w:keepNext w:val="0"/>
+            <w:keepLines w:val="0"/>
+            <w:pageBreakBefore w:val="0"/>
+            <w:widowControl/>
             <w:tabs>
               <w:tab w:val="right" w:leader="dot" w:pos="9689"/>
             </w:tabs>
+            <w:kinsoku/>
+            <w:wordWrap/>
+            <w:overflowPunct/>
+            <w:topLinePunct w:val="0"/>
+            <w:autoSpaceDE/>
+            <w:autoSpaceDN/>
+            <w:bidi w:val="0"/>
+            <w:adjustRightInd/>
+            <w:snapToGrid/>
+            <w:spacing w:line="360" w:lineRule="auto"/>
+            <w:ind w:firstLine="709"/>
+            <w:textAlignment w:val="auto"/>
+            <w:rPr>
+              <w:rFonts w:hint="default" w:ascii="Times New Roman" w:hAnsi="Times New Roman" w:cs="Times New Roman"/>
+              <w:sz w:val="28"/>
+              <w:szCs w:val="28"/>
+            </w:rPr>
           </w:pPr>
           <w:sdt>
             <w:sdtPr>
@@ -3248,23 +3324,59 @@
             </w:sdtEndPr>
             <w:sdtContent>
               <w:r>
+                <w:rPr>
+                  <w:rFonts w:hint="default" w:ascii="Times New Roman" w:hAnsi="Times New Roman" w:cs="Times New Roman"/>
+                  <w:sz w:val="28"/>
+                  <w:szCs w:val="28"/>
+                </w:rPr>
                 <w:t>Уровень 1</w:t>
               </w:r>
             </w:sdtContent>
           </w:sdt>
           <w:r>
+            <w:rPr>
+              <w:rFonts w:hint="default" w:ascii="Times New Roman" w:hAnsi="Times New Roman" w:cs="Times New Roman"/>
+              <w:sz w:val="28"/>
+              <w:szCs w:val="28"/>
+            </w:rPr>
             <w:tab/>
           </w:r>
           <w:r>
+            <w:rPr>
+              <w:rFonts w:hint="default" w:ascii="Times New Roman" w:hAnsi="Times New Roman" w:cs="Times New Roman"/>
+              <w:sz w:val="28"/>
+              <w:szCs w:val="28"/>
+            </w:rPr>
             <w:t>2</w:t>
           </w:r>
         </w:p>
         <w:p>
           <w:pPr>
             <w:pStyle w:val="7"/>
+            <w:keepNext w:val="0"/>
+            <w:keepLines w:val="0"/>
+            <w:pageBreakBefore w:val="0"/>
+            <w:widowControl/>
             <w:tabs>
               <w:tab w:val="right" w:leader="dot" w:pos="9689"/>
             </w:tabs>
+            <w:kinsoku/>
+            <w:wordWrap/>
+            <w:overflowPunct/>
+            <w:topLinePunct w:val="0"/>
+            <w:autoSpaceDE/>
+            <w:autoSpaceDN/>
+            <w:bidi w:val="0"/>
+            <w:adjustRightInd/>
+            <w:snapToGrid/>
+            <w:spacing w:line="360" w:lineRule="auto"/>
+            <w:ind w:firstLine="709"/>
+            <w:textAlignment w:val="auto"/>
+            <w:rPr>
+              <w:rFonts w:hint="default" w:ascii="Times New Roman" w:hAnsi="Times New Roman" w:cs="Times New Roman"/>
+              <w:sz w:val="28"/>
+              <w:szCs w:val="28"/>
+            </w:rPr>
           </w:pPr>
           <w:sdt>
             <w:sdtPr>
@@ -3290,23 +3402,59 @@
             </w:sdtEndPr>
             <w:sdtContent>
               <w:r>
+                <w:rPr>
+                  <w:rFonts w:hint="default" w:ascii="Times New Roman" w:hAnsi="Times New Roman" w:cs="Times New Roman"/>
+                  <w:sz w:val="28"/>
+                  <w:szCs w:val="28"/>
+                </w:rPr>
                 <w:t>Уровень 1</w:t>
               </w:r>
             </w:sdtContent>
           </w:sdt>
           <w:r>
+            <w:rPr>
+              <w:rFonts w:hint="default" w:ascii="Times New Roman" w:hAnsi="Times New Roman" w:cs="Times New Roman"/>
+              <w:sz w:val="28"/>
+              <w:szCs w:val="28"/>
+            </w:rPr>
             <w:tab/>
           </w:r>
           <w:r>
+            <w:rPr>
+              <w:rFonts w:hint="default" w:ascii="Times New Roman" w:hAnsi="Times New Roman" w:cs="Times New Roman"/>
+              <w:sz w:val="28"/>
+              <w:szCs w:val="28"/>
+            </w:rPr>
             <w:t>3</w:t>
           </w:r>
         </w:p>
         <w:p>
           <w:pPr>
             <w:pStyle w:val="7"/>
+            <w:keepNext w:val="0"/>
+            <w:keepLines w:val="0"/>
+            <w:pageBreakBefore w:val="0"/>
+            <w:widowControl/>
             <w:tabs>
               <w:tab w:val="right" w:leader="dot" w:pos="9689"/>
             </w:tabs>
+            <w:kinsoku/>
+            <w:wordWrap/>
+            <w:overflowPunct/>
+            <w:topLinePunct w:val="0"/>
+            <w:autoSpaceDE/>
+            <w:autoSpaceDN/>
+            <w:bidi w:val="0"/>
+            <w:adjustRightInd/>
+            <w:snapToGrid/>
+            <w:spacing w:line="360" w:lineRule="auto"/>
+            <w:ind w:firstLine="709"/>
+            <w:textAlignment w:val="auto"/>
+            <w:rPr>
+              <w:rFonts w:hint="default" w:ascii="Times New Roman" w:hAnsi="Times New Roman" w:cs="Times New Roman"/>
+              <w:sz w:val="28"/>
+              <w:szCs w:val="28"/>
+            </w:rPr>
           </w:pPr>
           <w:sdt>
             <w:sdtPr>
@@ -3332,23 +3480,59 @@
             </w:sdtEndPr>
             <w:sdtContent>
               <w:r>
+                <w:rPr>
+                  <w:rFonts w:hint="default" w:ascii="Times New Roman" w:hAnsi="Times New Roman" w:cs="Times New Roman"/>
+                  <w:sz w:val="28"/>
+                  <w:szCs w:val="28"/>
+                </w:rPr>
                 <w:t>Уровень 1</w:t>
               </w:r>
             </w:sdtContent>
           </w:sdt>
           <w:r>
+            <w:rPr>
+              <w:rFonts w:hint="default" w:ascii="Times New Roman" w:hAnsi="Times New Roman" w:cs="Times New Roman"/>
+              <w:sz w:val="28"/>
+              <w:szCs w:val="28"/>
+            </w:rPr>
             <w:tab/>
           </w:r>
           <w:r>
+            <w:rPr>
+              <w:rFonts w:hint="default" w:ascii="Times New Roman" w:hAnsi="Times New Roman" w:cs="Times New Roman"/>
+              <w:sz w:val="28"/>
+              <w:szCs w:val="28"/>
+            </w:rPr>
             <w:t>4</w:t>
           </w:r>
         </w:p>
         <w:p>
           <w:pPr>
             <w:pStyle w:val="7"/>
+            <w:keepNext w:val="0"/>
+            <w:keepLines w:val="0"/>
+            <w:pageBreakBefore w:val="0"/>
+            <w:widowControl/>
             <w:tabs>
               <w:tab w:val="right" w:leader="dot" w:pos="9689"/>
             </w:tabs>
+            <w:kinsoku/>
+            <w:wordWrap/>
+            <w:overflowPunct/>
+            <w:topLinePunct w:val="0"/>
+            <w:autoSpaceDE/>
+            <w:autoSpaceDN/>
+            <w:bidi w:val="0"/>
+            <w:adjustRightInd/>
+            <w:snapToGrid/>
+            <w:spacing w:line="360" w:lineRule="auto"/>
+            <w:ind w:firstLine="709"/>
+            <w:textAlignment w:val="auto"/>
+            <w:rPr>
+              <w:rFonts w:hint="default" w:ascii="Times New Roman" w:hAnsi="Times New Roman" w:cs="Times New Roman"/>
+              <w:sz w:val="28"/>
+              <w:szCs w:val="28"/>
+            </w:rPr>
           </w:pPr>
           <w:sdt>
             <w:sdtPr>
@@ -3374,23 +3558,59 @@
             </w:sdtEndPr>
             <w:sdtContent>
               <w:r>
+                <w:rPr>
+                  <w:rFonts w:hint="default" w:ascii="Times New Roman" w:hAnsi="Times New Roman" w:cs="Times New Roman"/>
+                  <w:sz w:val="28"/>
+                  <w:szCs w:val="28"/>
+                </w:rPr>
                 <w:t>Уровень 1</w:t>
               </w:r>
             </w:sdtContent>
           </w:sdt>
           <w:r>
+            <w:rPr>
+              <w:rFonts w:hint="default" w:ascii="Times New Roman" w:hAnsi="Times New Roman" w:cs="Times New Roman"/>
+              <w:sz w:val="28"/>
+              <w:szCs w:val="28"/>
+            </w:rPr>
             <w:tab/>
           </w:r>
           <w:r>
+            <w:rPr>
+              <w:rFonts w:hint="default" w:ascii="Times New Roman" w:hAnsi="Times New Roman" w:cs="Times New Roman"/>
+              <w:sz w:val="28"/>
+              <w:szCs w:val="28"/>
+            </w:rPr>
             <w:t>5</w:t>
           </w:r>
         </w:p>
         <w:p>
           <w:pPr>
             <w:pStyle w:val="7"/>
+            <w:keepNext w:val="0"/>
+            <w:keepLines w:val="0"/>
+            <w:pageBreakBefore w:val="0"/>
+            <w:widowControl/>
             <w:tabs>
               <w:tab w:val="right" w:leader="dot" w:pos="9689"/>
             </w:tabs>
+            <w:kinsoku/>
+            <w:wordWrap/>
+            <w:overflowPunct/>
+            <w:topLinePunct w:val="0"/>
+            <w:autoSpaceDE/>
+            <w:autoSpaceDN/>
+            <w:bidi w:val="0"/>
+            <w:adjustRightInd/>
+            <w:snapToGrid/>
+            <w:spacing w:line="360" w:lineRule="auto"/>
+            <w:ind w:firstLine="709"/>
+            <w:textAlignment w:val="auto"/>
+            <w:rPr>
+              <w:rFonts w:hint="default" w:ascii="Times New Roman" w:hAnsi="Times New Roman" w:cs="Times New Roman"/>
+              <w:sz w:val="28"/>
+              <w:szCs w:val="28"/>
+            </w:rPr>
           </w:pPr>
           <w:sdt>
             <w:sdtPr>
@@ -3416,14 +3636,29 @@
             </w:sdtEndPr>
             <w:sdtContent>
               <w:r>
+                <w:rPr>
+                  <w:rFonts w:hint="default" w:ascii="Times New Roman" w:hAnsi="Times New Roman" w:cs="Times New Roman"/>
+                  <w:sz w:val="28"/>
+                  <w:szCs w:val="28"/>
+                </w:rPr>
                 <w:t>Уровень 1</w:t>
               </w:r>
             </w:sdtContent>
           </w:sdt>
           <w:r>
+            <w:rPr>
+              <w:rFonts w:hint="default" w:ascii="Times New Roman" w:hAnsi="Times New Roman" w:cs="Times New Roman"/>
+              <w:sz w:val="28"/>
+              <w:szCs w:val="28"/>
+            </w:rPr>
             <w:tab/>
           </w:r>
           <w:r>
+            <w:rPr>
+              <w:rFonts w:hint="default" w:ascii="Times New Roman" w:hAnsi="Times New Roman" w:cs="Times New Roman"/>
+              <w:sz w:val="28"/>
+              <w:szCs w:val="28"/>
+            </w:rPr>
             <w:t>6</w:t>
           </w:r>
           <w:bookmarkEnd w:id="0"/>
@@ -3450,218 +3685,137 @@
         <w:jc w:val="left"/>
         <w:textAlignment w:val="auto"/>
         <w:rPr>
-          <w:rFonts w:hint="default" w:ascii="Times New Roman" w:hAnsi="Times New Roman"/>
-          <w:sz w:val="28"/>
-          <w:szCs w:val="28"/>
-          <w:lang w:val="ru-RU"/>
-        </w:rPr>
-      </w:pPr>
-    </w:p>
-    <w:p>
-      <w:pPr>
-        <w:keepNext w:val="0"/>
-        <w:keepLines w:val="0"/>
-        <w:pageBreakBefore w:val="0"/>
-        <w:widowControl/>
-        <w:kinsoku/>
-        <w:wordWrap/>
-        <w:overflowPunct/>
-        <w:topLinePunct w:val="0"/>
-        <w:autoSpaceDE/>
-        <w:autoSpaceDN/>
-        <w:bidi w:val="0"/>
-        <w:adjustRightInd/>
-        <w:snapToGrid/>
-        <w:spacing w:after="0" w:line="360" w:lineRule="auto"/>
-        <w:ind w:firstLine="709"/>
-        <w:jc w:val="left"/>
-        <w:textAlignment w:val="auto"/>
-        <w:rPr>
-          <w:rFonts w:hint="default" w:ascii="Times New Roman" w:hAnsi="Times New Roman"/>
-          <w:sz w:val="28"/>
-          <w:szCs w:val="28"/>
-          <w:lang w:val="ru-RU"/>
-        </w:rPr>
-      </w:pPr>
-    </w:p>
-    <w:p>
-      <w:pPr>
-        <w:keepNext w:val="0"/>
-        <w:keepLines w:val="0"/>
-        <w:pageBreakBefore w:val="0"/>
-        <w:widowControl/>
-        <w:kinsoku/>
-        <w:wordWrap/>
-        <w:overflowPunct/>
-        <w:topLinePunct w:val="0"/>
-        <w:autoSpaceDE/>
-        <w:autoSpaceDN/>
-        <w:bidi w:val="0"/>
-        <w:adjustRightInd/>
-        <w:snapToGrid/>
-        <w:spacing w:after="0" w:line="360" w:lineRule="auto"/>
-        <w:ind w:firstLine="709"/>
-        <w:jc w:val="left"/>
-        <w:textAlignment w:val="auto"/>
-        <w:rPr>
-          <w:rFonts w:hint="default" w:ascii="Times New Roman" w:hAnsi="Times New Roman"/>
-          <w:sz w:val="28"/>
-          <w:szCs w:val="28"/>
-          <w:lang w:val="ru-RU"/>
-        </w:rPr>
-      </w:pPr>
-    </w:p>
-    <w:p>
-      <w:pPr>
-        <w:keepNext w:val="0"/>
-        <w:keepLines w:val="0"/>
-        <w:pageBreakBefore w:val="0"/>
-        <w:widowControl/>
-        <w:kinsoku/>
-        <w:wordWrap/>
-        <w:overflowPunct/>
-        <w:topLinePunct w:val="0"/>
-        <w:autoSpaceDE/>
-        <w:autoSpaceDN/>
-        <w:bidi w:val="0"/>
-        <w:adjustRightInd/>
-        <w:snapToGrid/>
-        <w:spacing w:after="0" w:line="360" w:lineRule="auto"/>
-        <w:ind w:firstLine="709"/>
-        <w:jc w:val="left"/>
-        <w:textAlignment w:val="auto"/>
-        <w:rPr>
-          <w:rFonts w:hint="default" w:ascii="Times New Roman" w:hAnsi="Times New Roman"/>
-          <w:sz w:val="28"/>
-          <w:szCs w:val="28"/>
-          <w:lang w:val="ru-RU"/>
-        </w:rPr>
-      </w:pPr>
-    </w:p>
-    <w:p>
-      <w:pPr>
-        <w:keepNext w:val="0"/>
-        <w:keepLines w:val="0"/>
-        <w:pageBreakBefore w:val="0"/>
-        <w:widowControl/>
-        <w:kinsoku/>
-        <w:wordWrap/>
-        <w:overflowPunct/>
-        <w:topLinePunct w:val="0"/>
-        <w:autoSpaceDE/>
-        <w:autoSpaceDN/>
-        <w:bidi w:val="0"/>
-        <w:adjustRightInd/>
-        <w:snapToGrid/>
-        <w:spacing w:after="0" w:line="360" w:lineRule="auto"/>
-        <w:ind w:firstLine="709"/>
-        <w:jc w:val="left"/>
-        <w:textAlignment w:val="auto"/>
-        <w:rPr>
-          <w:rFonts w:hint="default" w:ascii="Times New Roman" w:hAnsi="Times New Roman"/>
-          <w:sz w:val="28"/>
-          <w:szCs w:val="28"/>
-          <w:lang w:val="ru-RU"/>
-        </w:rPr>
-      </w:pPr>
-    </w:p>
-    <w:p>
-      <w:pPr>
-        <w:keepNext w:val="0"/>
-        <w:keepLines w:val="0"/>
-        <w:pageBreakBefore w:val="0"/>
-        <w:widowControl/>
-        <w:kinsoku/>
-        <w:wordWrap/>
-        <w:overflowPunct/>
-        <w:topLinePunct w:val="0"/>
-        <w:autoSpaceDE/>
-        <w:autoSpaceDN/>
-        <w:bidi w:val="0"/>
-        <w:adjustRightInd/>
-        <w:snapToGrid/>
-        <w:spacing w:after="0" w:line="360" w:lineRule="auto"/>
-        <w:ind w:firstLine="709"/>
-        <w:jc w:val="left"/>
-        <w:textAlignment w:val="auto"/>
-        <w:rPr>
-          <w:rFonts w:hint="default" w:ascii="Times New Roman" w:hAnsi="Times New Roman"/>
-          <w:sz w:val="28"/>
-          <w:szCs w:val="28"/>
-          <w:lang w:val="ru-RU"/>
-        </w:rPr>
-      </w:pPr>
-    </w:p>
-    <w:p>
-      <w:pPr>
-        <w:keepNext w:val="0"/>
-        <w:keepLines w:val="0"/>
-        <w:pageBreakBefore w:val="0"/>
-        <w:widowControl/>
-        <w:kinsoku/>
-        <w:wordWrap/>
-        <w:overflowPunct/>
-        <w:topLinePunct w:val="0"/>
-        <w:autoSpaceDE/>
-        <w:autoSpaceDN/>
-        <w:bidi w:val="0"/>
-        <w:adjustRightInd/>
-        <w:snapToGrid/>
-        <w:spacing w:after="0" w:line="360" w:lineRule="auto"/>
-        <w:ind w:firstLine="709"/>
-        <w:jc w:val="left"/>
-        <w:textAlignment w:val="auto"/>
-        <w:rPr>
-          <w:rFonts w:hint="default" w:ascii="Times New Roman" w:hAnsi="Times New Roman"/>
-          <w:sz w:val="28"/>
-          <w:szCs w:val="28"/>
-          <w:lang w:val="ru-RU"/>
-        </w:rPr>
-      </w:pPr>
-    </w:p>
-    <w:p>
-      <w:pPr>
-        <w:keepNext w:val="0"/>
-        <w:keepLines w:val="0"/>
-        <w:pageBreakBefore w:val="0"/>
-        <w:widowControl/>
-        <w:kinsoku/>
-        <w:wordWrap/>
-        <w:overflowPunct/>
-        <w:topLinePunct w:val="0"/>
-        <w:autoSpaceDE/>
-        <w:autoSpaceDN/>
-        <w:bidi w:val="0"/>
-        <w:adjustRightInd/>
-        <w:snapToGrid/>
-        <w:spacing w:after="0" w:line="360" w:lineRule="auto"/>
-        <w:ind w:firstLine="709"/>
-        <w:jc w:val="left"/>
-        <w:textAlignment w:val="auto"/>
-        <w:rPr>
-          <w:rFonts w:hint="default" w:ascii="Times New Roman" w:hAnsi="Times New Roman"/>
-          <w:sz w:val="28"/>
-          <w:szCs w:val="28"/>
-          <w:lang w:val="ru-RU"/>
-        </w:rPr>
-      </w:pPr>
-    </w:p>
-    <w:p>
-      <w:pPr>
-        <w:keepNext w:val="0"/>
-        <w:keepLines w:val="0"/>
-        <w:pageBreakBefore w:val="0"/>
-        <w:widowControl/>
-        <w:kinsoku/>
-        <w:wordWrap/>
-        <w:overflowPunct/>
-        <w:topLinePunct w:val="0"/>
-        <w:autoSpaceDE/>
-        <w:autoSpaceDN/>
-        <w:bidi w:val="0"/>
-        <w:adjustRightInd/>
-        <w:snapToGrid/>
-        <w:spacing w:after="0" w:line="360" w:lineRule="auto"/>
+          <w:rFonts w:hint="default" w:ascii="Times New Roman" w:hAnsi="Times New Roman" w:cs="Times New Roman"/>
+          <w:sz w:val="28"/>
+          <w:szCs w:val="28"/>
+          <w:lang w:val="ru-RU"/>
+        </w:rPr>
+      </w:pPr>
+    </w:p>
+    <w:p>
+      <w:pPr>
+        <w:keepNext w:val="0"/>
+        <w:keepLines w:val="0"/>
+        <w:pageBreakBefore w:val="0"/>
+        <w:widowControl/>
+        <w:kinsoku/>
+        <w:wordWrap/>
+        <w:overflowPunct/>
+        <w:topLinePunct w:val="0"/>
+        <w:autoSpaceDE/>
+        <w:autoSpaceDN/>
+        <w:bidi w:val="0"/>
+        <w:adjustRightInd/>
+        <w:snapToGrid/>
+        <w:spacing w:after="0" w:line="360" w:lineRule="auto"/>
+        <w:ind w:firstLine="709"/>
+        <w:jc w:val="left"/>
+        <w:textAlignment w:val="auto"/>
+        <w:rPr>
+          <w:rFonts w:hint="default" w:ascii="Times New Roman" w:hAnsi="Times New Roman" w:cs="Times New Roman"/>
+          <w:sz w:val="28"/>
+          <w:szCs w:val="28"/>
+          <w:lang w:val="ru-RU"/>
+        </w:rPr>
+      </w:pPr>
+    </w:p>
+    <w:p>
+      <w:pPr>
+        <w:keepNext w:val="0"/>
+        <w:keepLines w:val="0"/>
+        <w:pageBreakBefore w:val="0"/>
+        <w:widowControl/>
+        <w:kinsoku/>
+        <w:wordWrap/>
+        <w:overflowPunct/>
+        <w:topLinePunct w:val="0"/>
+        <w:autoSpaceDE/>
+        <w:autoSpaceDN/>
+        <w:bidi w:val="0"/>
+        <w:adjustRightInd/>
+        <w:snapToGrid/>
+        <w:spacing w:after="0" w:line="360" w:lineRule="auto"/>
+        <w:ind w:firstLine="709"/>
+        <w:jc w:val="left"/>
+        <w:textAlignment w:val="auto"/>
+        <w:rPr>
+          <w:rFonts w:hint="default" w:ascii="Times New Roman" w:hAnsi="Times New Roman"/>
+          <w:sz w:val="28"/>
+          <w:szCs w:val="28"/>
+          <w:lang w:val="ru-RU"/>
+        </w:rPr>
+      </w:pPr>
+    </w:p>
+    <w:p>
+      <w:pPr>
+        <w:keepNext w:val="0"/>
+        <w:keepLines w:val="0"/>
+        <w:pageBreakBefore w:val="0"/>
+        <w:widowControl/>
+        <w:kinsoku/>
+        <w:wordWrap/>
+        <w:overflowPunct/>
+        <w:topLinePunct w:val="0"/>
+        <w:autoSpaceDE/>
+        <w:autoSpaceDN/>
+        <w:bidi w:val="0"/>
+        <w:adjustRightInd/>
+        <w:snapToGrid/>
+        <w:spacing w:after="0" w:line="360" w:lineRule="auto"/>
+        <w:ind w:firstLine="709"/>
+        <w:jc w:val="left"/>
+        <w:textAlignment w:val="auto"/>
+        <w:rPr>
+          <w:rFonts w:hint="default" w:ascii="Times New Roman" w:hAnsi="Times New Roman"/>
+          <w:sz w:val="28"/>
+          <w:szCs w:val="28"/>
+          <w:lang w:val="ru-RU"/>
+        </w:rPr>
+      </w:pPr>
+    </w:p>
+    <w:p>
+      <w:pPr>
+        <w:keepNext w:val="0"/>
+        <w:keepLines w:val="0"/>
+        <w:pageBreakBefore w:val="0"/>
+        <w:widowControl/>
+        <w:kinsoku/>
+        <w:wordWrap/>
+        <w:overflowPunct/>
+        <w:topLinePunct w:val="0"/>
+        <w:autoSpaceDE/>
+        <w:autoSpaceDN/>
+        <w:bidi w:val="0"/>
+        <w:adjustRightInd/>
+        <w:snapToGrid/>
+        <w:spacing w:after="0" w:line="300" w:lineRule="auto"/>
+        <w:ind w:firstLine="709"/>
+        <w:jc w:val="left"/>
+        <w:textAlignment w:val="auto"/>
+        <w:rPr>
+          <w:rFonts w:hint="default" w:ascii="Times New Roman" w:hAnsi="Times New Roman"/>
+          <w:sz w:val="28"/>
+          <w:szCs w:val="28"/>
+          <w:lang w:val="ru-RU"/>
+        </w:rPr>
+      </w:pPr>
+    </w:p>
+    <w:p>
+      <w:pPr>
+        <w:keepNext w:val="0"/>
+        <w:keepLines w:val="0"/>
+        <w:pageBreakBefore w:val="0"/>
+        <w:widowControl/>
+        <w:kinsoku/>
+        <w:wordWrap/>
+        <w:overflowPunct/>
+        <w:topLinePunct w:val="0"/>
+        <w:autoSpaceDE/>
+        <w:autoSpaceDN/>
+        <w:bidi w:val="0"/>
+        <w:adjustRightInd/>
+        <w:snapToGrid/>
+        <w:spacing w:after="0" w:line="300" w:lineRule="auto"/>
         <w:ind w:firstLine="709"/>
         <w:jc w:val="left"/>
         <w:textAlignment w:val="auto"/>
@@ -4472,6 +4626,7 @@
         <w:ind w:firstLine="709"/>
         <w:jc w:val="left"/>
         <w:textAlignment w:val="auto"/>
+        <w:outlineLvl w:val="0"/>
         <w:rPr>
           <w:rFonts w:hint="default" w:ascii="Times New Roman" w:hAnsi="Times New Roman"/>
           <w:sz w:val="28"/>
@@ -4678,6 +4833,7 @@
         <w:ind w:firstLine="709"/>
         <w:jc w:val="left"/>
         <w:textAlignment w:val="auto"/>
+        <w:outlineLvl w:val="0"/>
         <w:rPr>
           <w:rFonts w:hint="default" w:ascii="Times New Roman" w:hAnsi="Times New Roman"/>
           <w:sz w:val="28"/>
@@ -4782,7 +4938,7 @@
           <w:szCs w:val="28"/>
           <w:lang w:val="ru-RU"/>
         </w:rPr>
-        <w:t>Целью разработки мобильного приложения является облегчение приема спортивного питания и улучшение эффективности процесса тренировок.</w:t>
+        <w:t>Целью разработки мобильного приложения является облегчение приёма спортивного питания и улучшение эффективности процесса тренировок.</w:t>
       </w:r>
     </w:p>
     <w:p>
@@ -4858,69 +5014,71 @@
         <w:ind w:firstLine="709"/>
         <w:jc w:val="both"/>
         <w:textAlignment w:val="auto"/>
-        <w:rPr>
-          <w:rFonts w:hint="default" w:ascii="Times New Roman" w:hAnsi="Times New Roman"/>
-          <w:sz w:val="28"/>
-          <w:szCs w:val="28"/>
-          <w:lang w:val="ru-RU"/>
-        </w:rPr>
-      </w:pPr>
-      <w:r>
-        <w:rPr>
-          <w:rFonts w:hint="default" w:ascii="Times New Roman" w:hAnsi="Times New Roman"/>
-          <w:sz w:val="28"/>
-          <w:szCs w:val="28"/>
-          <w:lang w:val="ru-RU"/>
-        </w:rPr>
-        <w:t>4 Требавния к программе</w:t>
-      </w:r>
-    </w:p>
-    <w:p>
-      <w:pPr>
-        <w:keepNext w:val="0"/>
-        <w:keepLines w:val="0"/>
-        <w:pageBreakBefore w:val="0"/>
-        <w:widowControl/>
-        <w:kinsoku/>
-        <w:wordWrap/>
-        <w:overflowPunct/>
-        <w:topLinePunct w:val="0"/>
-        <w:autoSpaceDE/>
-        <w:autoSpaceDN/>
-        <w:bidi w:val="0"/>
-        <w:adjustRightInd/>
-        <w:snapToGrid/>
-        <w:spacing w:after="0" w:line="360" w:lineRule="auto"/>
-        <w:ind w:firstLine="709"/>
-        <w:jc w:val="left"/>
-        <w:textAlignment w:val="auto"/>
-        <w:rPr>
-          <w:rFonts w:hint="default" w:ascii="Times New Roman" w:hAnsi="Times New Roman"/>
-          <w:sz w:val="28"/>
-          <w:szCs w:val="28"/>
-          <w:lang w:val="ru-RU"/>
-        </w:rPr>
-      </w:pPr>
-    </w:p>
-    <w:p>
-      <w:pPr>
-        <w:keepNext w:val="0"/>
-        <w:keepLines w:val="0"/>
-        <w:pageBreakBefore w:val="0"/>
-        <w:widowControl/>
-        <w:kinsoku/>
-        <w:wordWrap/>
-        <w:overflowPunct/>
-        <w:topLinePunct w:val="0"/>
-        <w:autoSpaceDE/>
-        <w:autoSpaceDN/>
-        <w:bidi w:val="0"/>
-        <w:adjustRightInd/>
-        <w:snapToGrid/>
-        <w:spacing w:after="0" w:line="360" w:lineRule="auto"/>
-        <w:ind w:firstLine="709"/>
-        <w:jc w:val="left"/>
-        <w:textAlignment w:val="auto"/>
+        <w:outlineLvl w:val="0"/>
+        <w:rPr>
+          <w:rFonts w:hint="default" w:ascii="Times New Roman" w:hAnsi="Times New Roman"/>
+          <w:sz w:val="28"/>
+          <w:szCs w:val="28"/>
+          <w:lang w:val="ru-RU"/>
+        </w:rPr>
+      </w:pPr>
+      <w:r>
+        <w:rPr>
+          <w:rFonts w:hint="default" w:ascii="Times New Roman" w:hAnsi="Times New Roman"/>
+          <w:sz w:val="28"/>
+          <w:szCs w:val="28"/>
+          <w:lang w:val="ru-RU"/>
+        </w:rPr>
+        <w:t>4 Требования к программе</w:t>
+      </w:r>
+    </w:p>
+    <w:p>
+      <w:pPr>
+        <w:keepNext w:val="0"/>
+        <w:keepLines w:val="0"/>
+        <w:pageBreakBefore w:val="0"/>
+        <w:widowControl/>
+        <w:kinsoku/>
+        <w:wordWrap/>
+        <w:overflowPunct/>
+        <w:topLinePunct w:val="0"/>
+        <w:autoSpaceDE/>
+        <w:autoSpaceDN/>
+        <w:bidi w:val="0"/>
+        <w:adjustRightInd/>
+        <w:snapToGrid/>
+        <w:spacing w:after="0" w:line="360" w:lineRule="auto"/>
+        <w:ind w:firstLine="709"/>
+        <w:jc w:val="left"/>
+        <w:textAlignment w:val="auto"/>
+        <w:rPr>
+          <w:rFonts w:hint="default" w:ascii="Times New Roman" w:hAnsi="Times New Roman"/>
+          <w:sz w:val="28"/>
+          <w:szCs w:val="28"/>
+          <w:lang w:val="ru-RU"/>
+        </w:rPr>
+      </w:pPr>
+    </w:p>
+    <w:p>
+      <w:pPr>
+        <w:keepNext w:val="0"/>
+        <w:keepLines w:val="0"/>
+        <w:pageBreakBefore w:val="0"/>
+        <w:widowControl/>
+        <w:kinsoku/>
+        <w:wordWrap/>
+        <w:overflowPunct/>
+        <w:topLinePunct w:val="0"/>
+        <w:autoSpaceDE/>
+        <w:autoSpaceDN/>
+        <w:bidi w:val="0"/>
+        <w:adjustRightInd/>
+        <w:snapToGrid/>
+        <w:spacing w:after="0" w:line="360" w:lineRule="auto"/>
+        <w:ind w:firstLine="709"/>
+        <w:jc w:val="left"/>
+        <w:textAlignment w:val="auto"/>
+        <w:outlineLvl w:val="1"/>
         <w:rPr>
           <w:rFonts w:hint="default" w:ascii="Times New Roman" w:hAnsi="Times New Roman"/>
           <w:sz w:val="28"/>
@@ -6668,6 +6826,7 @@
         <w:spacing w:after="0" w:line="360" w:lineRule="auto"/>
         <w:jc w:val="left"/>
         <w:textAlignment w:val="auto"/>
+        <w:outlineLvl w:val="1"/>
         <w:rPr>
           <w:rFonts w:hint="default" w:ascii="Times New Roman" w:hAnsi="Times New Roman"/>
           <w:sz w:val="28"/>
@@ -6691,61 +6850,62 @@
           <w:szCs w:val="28"/>
           <w:lang w:val="ru-RU"/>
         </w:rPr>
-        <w:t>4.2 Требования к надежности</w:t>
-      </w:r>
-    </w:p>
-    <w:p>
-      <w:pPr>
-        <w:keepNext w:val="0"/>
-        <w:keepLines w:val="0"/>
-        <w:pageBreakBefore w:val="0"/>
-        <w:widowControl/>
-        <w:numPr>
-          <w:ilvl w:val="0"/>
-          <w:numId w:val="0"/>
-        </w:numPr>
-        <w:kinsoku/>
-        <w:wordWrap/>
-        <w:overflowPunct/>
-        <w:topLinePunct w:val="0"/>
-        <w:autoSpaceDE/>
-        <w:autoSpaceDN/>
-        <w:bidi w:val="0"/>
-        <w:adjustRightInd/>
-        <w:snapToGrid/>
-        <w:spacing w:after="0" w:line="360" w:lineRule="auto"/>
-        <w:jc w:val="left"/>
-        <w:textAlignment w:val="auto"/>
-        <w:rPr>
-          <w:rFonts w:hint="default" w:ascii="Times New Roman" w:hAnsi="Times New Roman"/>
-          <w:sz w:val="28"/>
-          <w:szCs w:val="28"/>
-          <w:lang w:val="ru-RU"/>
-        </w:rPr>
-      </w:pPr>
-    </w:p>
-    <w:p>
-      <w:pPr>
-        <w:keepNext w:val="0"/>
-        <w:keepLines w:val="0"/>
-        <w:pageBreakBefore w:val="0"/>
-        <w:widowControl/>
-        <w:numPr>
-          <w:ilvl w:val="0"/>
-          <w:numId w:val="0"/>
-        </w:numPr>
-        <w:kinsoku/>
-        <w:wordWrap/>
-        <w:overflowPunct/>
-        <w:topLinePunct w:val="0"/>
-        <w:autoSpaceDE/>
-        <w:autoSpaceDN/>
-        <w:bidi w:val="0"/>
-        <w:adjustRightInd/>
-        <w:snapToGrid/>
-        <w:spacing w:after="0" w:line="360" w:lineRule="auto"/>
-        <w:jc w:val="left"/>
-        <w:textAlignment w:val="auto"/>
+        <w:t>4.2 Требования к надёжности</w:t>
+      </w:r>
+    </w:p>
+    <w:p>
+      <w:pPr>
+        <w:keepNext w:val="0"/>
+        <w:keepLines w:val="0"/>
+        <w:pageBreakBefore w:val="0"/>
+        <w:widowControl/>
+        <w:numPr>
+          <w:ilvl w:val="0"/>
+          <w:numId w:val="0"/>
+        </w:numPr>
+        <w:kinsoku/>
+        <w:wordWrap/>
+        <w:overflowPunct/>
+        <w:topLinePunct w:val="0"/>
+        <w:autoSpaceDE/>
+        <w:autoSpaceDN/>
+        <w:bidi w:val="0"/>
+        <w:adjustRightInd/>
+        <w:snapToGrid/>
+        <w:spacing w:after="0" w:line="360" w:lineRule="auto"/>
+        <w:jc w:val="left"/>
+        <w:textAlignment w:val="auto"/>
+        <w:rPr>
+          <w:rFonts w:hint="default" w:ascii="Times New Roman" w:hAnsi="Times New Roman"/>
+          <w:sz w:val="28"/>
+          <w:szCs w:val="28"/>
+          <w:lang w:val="ru-RU"/>
+        </w:rPr>
+      </w:pPr>
+    </w:p>
+    <w:p>
+      <w:pPr>
+        <w:keepNext w:val="0"/>
+        <w:keepLines w:val="0"/>
+        <w:pageBreakBefore w:val="0"/>
+        <w:widowControl/>
+        <w:numPr>
+          <w:ilvl w:val="0"/>
+          <w:numId w:val="0"/>
+        </w:numPr>
+        <w:kinsoku/>
+        <w:wordWrap/>
+        <w:overflowPunct/>
+        <w:topLinePunct w:val="0"/>
+        <w:autoSpaceDE/>
+        <w:autoSpaceDN/>
+        <w:bidi w:val="0"/>
+        <w:adjustRightInd/>
+        <w:snapToGrid/>
+        <w:spacing w:after="0" w:line="360" w:lineRule="auto"/>
+        <w:jc w:val="left"/>
+        <w:textAlignment w:val="auto"/>
+        <w:outlineLvl w:val="2"/>
         <w:rPr>
           <w:rFonts w:hint="default" w:ascii="Times New Roman" w:hAnsi="Times New Roman"/>
           <w:sz w:val="28"/>
@@ -7115,6 +7275,7 @@
         <w:ind w:firstLine="709"/>
         <w:jc w:val="left"/>
         <w:textAlignment w:val="auto"/>
+        <w:outlineLvl w:val="2"/>
         <w:rPr>
           <w:rFonts w:hint="default" w:ascii="Times New Roman" w:hAnsi="Times New Roman"/>
           <w:sz w:val="28"/>
@@ -7399,6 +7560,7 @@
         <w:ind w:firstLine="709"/>
         <w:jc w:val="left"/>
         <w:textAlignment w:val="auto"/>
+        <w:outlineLvl w:val="2"/>
         <w:rPr>
           <w:rFonts w:hint="default" w:ascii="Times New Roman" w:hAnsi="Times New Roman"/>
           <w:sz w:val="28"/>
@@ -7603,6 +7765,7 @@
         <w:ind w:firstLine="709"/>
         <w:jc w:val="left"/>
         <w:textAlignment w:val="auto"/>
+        <w:outlineLvl w:val="1"/>
         <w:rPr>
           <w:rFonts w:hint="default" w:ascii="Times New Roman" w:hAnsi="Times New Roman"/>
           <w:sz w:val="28"/>
@@ -7674,6 +7837,7 @@
         <w:ind w:firstLine="709"/>
         <w:jc w:val="left"/>
         <w:textAlignment w:val="auto"/>
+        <w:outlineLvl w:val="2"/>
         <w:rPr>
           <w:rFonts w:hint="default" w:ascii="Times New Roman" w:hAnsi="Times New Roman"/>
           <w:sz w:val="28"/>
@@ -7878,6 +8042,7 @@
         <w:ind w:firstLine="709"/>
         <w:jc w:val="left"/>
         <w:textAlignment w:val="auto"/>
+        <w:outlineLvl w:val="2"/>
         <w:rPr>
           <w:rFonts w:hint="default" w:ascii="Times New Roman" w:hAnsi="Times New Roman"/>
           <w:sz w:val="28"/>
@@ -8051,6 +8216,7 @@
         <w:ind w:firstLine="709"/>
         <w:jc w:val="left"/>
         <w:textAlignment w:val="auto"/>
+        <w:outlineLvl w:val="1"/>
         <w:rPr>
           <w:rFonts w:hint="default" w:ascii="Times New Roman" w:hAnsi="Times New Roman"/>
           <w:sz w:val="28"/>
@@ -8478,6 +8644,7 @@
         <w:ind w:firstLine="709"/>
         <w:jc w:val="left"/>
         <w:textAlignment w:val="auto"/>
+        <w:outlineLvl w:val="1"/>
         <w:rPr>
           <w:rFonts w:hint="default" w:ascii="Times New Roman" w:hAnsi="Times New Roman"/>
           <w:sz w:val="28"/>
@@ -8549,6 +8716,7 @@
         <w:ind w:firstLine="709"/>
         <w:jc w:val="left"/>
         <w:textAlignment w:val="auto"/>
+        <w:outlineLvl w:val="2"/>
         <w:rPr>
           <w:rFonts w:hint="default" w:ascii="Times New Roman" w:hAnsi="Times New Roman"/>
           <w:sz w:val="28"/>
@@ -8752,6 +8920,7 @@
         <w:ind w:firstLine="709"/>
         <w:jc w:val="left"/>
         <w:textAlignment w:val="auto"/>
+        <w:outlineLvl w:val="3"/>
         <w:rPr>
           <w:rFonts w:hint="default" w:ascii="Times New Roman" w:hAnsi="Times New Roman"/>
           <w:sz w:val="28"/>
@@ -9049,6 +9218,7 @@
         <w:ind w:firstLine="709"/>
         <w:jc w:val="left"/>
         <w:textAlignment w:val="auto"/>
+        <w:outlineLvl w:val="2"/>
         <w:rPr>
           <w:rFonts w:hint="default" w:ascii="Times New Roman" w:hAnsi="Times New Roman"/>
           <w:sz w:val="28"/>
@@ -9271,6 +9441,7 @@
         <w:ind w:firstLine="709"/>
         <w:jc w:val="left"/>
         <w:textAlignment w:val="auto"/>
+        <w:outlineLvl w:val="2"/>
         <w:rPr>
           <w:rFonts w:hint="default" w:ascii="Times New Roman" w:hAnsi="Times New Roman"/>
           <w:sz w:val="28"/>
@@ -9475,6 +9646,7 @@
         <w:ind w:firstLine="709"/>
         <w:jc w:val="left"/>
         <w:textAlignment w:val="auto"/>
+        <w:outlineLvl w:val="1"/>
         <w:rPr>
           <w:rFonts w:hint="default" w:ascii="Times New Roman" w:hAnsi="Times New Roman"/>
           <w:sz w:val="28"/>
@@ -9679,6 +9851,7 @@
         <w:ind w:firstLine="709"/>
         <w:jc w:val="left"/>
         <w:textAlignment w:val="auto"/>
+        <w:outlineLvl w:val="1"/>
         <w:rPr>
           <w:rFonts w:hint="default" w:ascii="Times New Roman" w:hAnsi="Times New Roman"/>
           <w:sz w:val="28"/>
@@ -9883,6 +10056,7 @@
         <w:ind w:firstLine="709"/>
         <w:jc w:val="left"/>
         <w:textAlignment w:val="auto"/>
+        <w:outlineLvl w:val="1"/>
         <w:rPr>
           <w:rFonts w:hint="default" w:ascii="Times New Roman" w:hAnsi="Times New Roman"/>
           <w:sz w:val="28"/>
@@ -10064,6 +10238,7 @@
         <w:ind w:firstLine="709"/>
         <w:jc w:val="left"/>
         <w:textAlignment w:val="auto"/>
+        <w:outlineLvl w:val="0"/>
         <w:rPr>
           <w:rFonts w:hint="default" w:ascii="Times New Roman" w:hAnsi="Times New Roman"/>
           <w:sz w:val="28"/>
@@ -10428,6 +10603,7 @@
         <w:ind w:firstLine="709"/>
         <w:jc w:val="left"/>
         <w:textAlignment w:val="auto"/>
+        <w:outlineLvl w:val="0"/>
         <w:rPr>
           <w:rFonts w:hint="default" w:ascii="Times New Roman" w:hAnsi="Times New Roman"/>
           <w:sz w:val="28"/>
@@ -10499,6 +10675,7 @@
         <w:ind w:firstLine="709"/>
         <w:jc w:val="left"/>
         <w:textAlignment w:val="auto"/>
+        <w:outlineLvl w:val="1"/>
         <w:rPr>
           <w:rFonts w:hint="default" w:ascii="Times New Roman" w:hAnsi="Times New Roman"/>
           <w:sz w:val="28"/>
@@ -10703,6 +10880,7 @@
         <w:ind w:firstLine="709"/>
         <w:jc w:val="left"/>
         <w:textAlignment w:val="auto"/>
+        <w:outlineLvl w:val="0"/>
         <w:rPr>
           <w:rFonts w:hint="default" w:ascii="Times New Roman" w:hAnsi="Times New Roman"/>
           <w:sz w:val="28"/>
@@ -10773,6 +10951,7 @@
         <w:ind w:firstLine="709"/>
         <w:jc w:val="left"/>
         <w:textAlignment w:val="auto"/>
+        <w:outlineLvl w:val="1"/>
         <w:rPr>
           <w:rFonts w:hint="default" w:ascii="Times New Roman" w:hAnsi="Times New Roman"/>
           <w:sz w:val="28"/>
@@ -12363,6 +12542,7 @@
         <w:ind w:firstLine="709"/>
         <w:jc w:val="left"/>
         <w:textAlignment w:val="auto"/>
+        <w:outlineLvl w:val="1"/>
         <w:rPr>
           <w:rFonts w:hint="default" w:ascii="Times New Roman" w:hAnsi="Times New Roman"/>
           <w:sz w:val="28"/>
@@ -12403,6 +12583,70 @@
         <w:ind w:firstLine="709"/>
         <w:jc w:val="left"/>
         <w:textAlignment w:val="auto"/>
+        <w:outlineLvl w:val="1"/>
+        <w:rPr>
+          <w:rFonts w:hint="default" w:ascii="Times New Roman" w:hAnsi="Times New Roman"/>
+          <w:sz w:val="28"/>
+          <w:szCs w:val="28"/>
+          <w:lang w:val="ru-RU"/>
+        </w:rPr>
+      </w:pPr>
+    </w:p>
+    <w:p>
+      <w:pPr>
+        <w:keepNext w:val="0"/>
+        <w:keepLines w:val="0"/>
+        <w:pageBreakBefore w:val="0"/>
+        <w:widowControl/>
+        <w:numPr>
+          <w:ilvl w:val="0"/>
+          <w:numId w:val="0"/>
+        </w:numPr>
+        <w:kinsoku/>
+        <w:wordWrap/>
+        <w:overflowPunct/>
+        <w:topLinePunct w:val="0"/>
+        <w:autoSpaceDE/>
+        <w:autoSpaceDN/>
+        <w:bidi w:val="0"/>
+        <w:adjustRightInd/>
+        <w:snapToGrid/>
+        <w:spacing w:after="0" w:line="360" w:lineRule="auto"/>
+        <w:ind w:firstLine="709"/>
+        <w:jc w:val="left"/>
+        <w:textAlignment w:val="auto"/>
+        <w:outlineLvl w:val="1"/>
+        <w:rPr>
+          <w:rFonts w:hint="default" w:ascii="Times New Roman" w:hAnsi="Times New Roman"/>
+          <w:sz w:val="28"/>
+          <w:szCs w:val="28"/>
+          <w:lang w:val="ru-RU"/>
+        </w:rPr>
+      </w:pPr>
+    </w:p>
+    <w:p>
+      <w:pPr>
+        <w:keepNext w:val="0"/>
+        <w:keepLines w:val="0"/>
+        <w:pageBreakBefore w:val="0"/>
+        <w:widowControl/>
+        <w:numPr>
+          <w:ilvl w:val="0"/>
+          <w:numId w:val="0"/>
+        </w:numPr>
+        <w:kinsoku/>
+        <w:wordWrap/>
+        <w:overflowPunct/>
+        <w:topLinePunct w:val="0"/>
+        <w:autoSpaceDE/>
+        <w:autoSpaceDN/>
+        <w:bidi w:val="0"/>
+        <w:adjustRightInd/>
+        <w:snapToGrid/>
+        <w:spacing w:after="0" w:line="360" w:lineRule="auto"/>
+        <w:ind w:firstLine="709"/>
+        <w:jc w:val="left"/>
+        <w:textAlignment w:val="auto"/>
         <w:rPr>
           <w:rFonts w:hint="default" w:ascii="Times New Roman" w:hAnsi="Times New Roman"/>
           <w:sz w:val="28"/>
@@ -13064,77 +13308,79 @@
         <w:ind w:firstLine="709"/>
         <w:jc w:val="left"/>
         <w:textAlignment w:val="auto"/>
-        <w:rPr>
-          <w:rFonts w:hint="default" w:ascii="Times New Roman" w:hAnsi="Times New Roman"/>
-          <w:sz w:val="28"/>
-          <w:szCs w:val="28"/>
-          <w:lang w:val="ru-RU"/>
-        </w:rPr>
-      </w:pPr>
-      <w:r>
-        <w:rPr>
-          <w:rFonts w:hint="default" w:ascii="Times New Roman" w:hAnsi="Times New Roman"/>
-          <w:sz w:val="28"/>
-          <w:szCs w:val="28"/>
-          <w:lang w:val="ru-RU"/>
-        </w:rPr>
-        <w:t xml:space="preserve">8 Порядок контроля и приемки </w:t>
-      </w:r>
-    </w:p>
-    <w:p>
-      <w:pPr>
-        <w:keepNext w:val="0"/>
-        <w:keepLines w:val="0"/>
-        <w:pageBreakBefore w:val="0"/>
-        <w:widowControl/>
-        <w:numPr>
-          <w:ilvl w:val="0"/>
-          <w:numId w:val="0"/>
-        </w:numPr>
-        <w:kinsoku/>
-        <w:wordWrap/>
-        <w:overflowPunct/>
-        <w:topLinePunct w:val="0"/>
-        <w:autoSpaceDE/>
-        <w:autoSpaceDN/>
-        <w:bidi w:val="0"/>
-        <w:adjustRightInd/>
-        <w:snapToGrid/>
-        <w:spacing w:after="0" w:line="360" w:lineRule="auto"/>
-        <w:ind w:firstLine="709"/>
-        <w:jc w:val="left"/>
-        <w:textAlignment w:val="auto"/>
-        <w:rPr>
-          <w:rFonts w:hint="default" w:ascii="Times New Roman" w:hAnsi="Times New Roman"/>
-          <w:sz w:val="28"/>
-          <w:szCs w:val="28"/>
-          <w:lang w:val="ru-RU"/>
-        </w:rPr>
-      </w:pPr>
-    </w:p>
-    <w:p>
-      <w:pPr>
-        <w:keepNext w:val="0"/>
-        <w:keepLines w:val="0"/>
-        <w:pageBreakBefore w:val="0"/>
-        <w:widowControl/>
-        <w:numPr>
-          <w:ilvl w:val="0"/>
-          <w:numId w:val="0"/>
-        </w:numPr>
-        <w:kinsoku/>
-        <w:wordWrap/>
-        <w:overflowPunct/>
-        <w:topLinePunct w:val="0"/>
-        <w:autoSpaceDE/>
-        <w:autoSpaceDN/>
-        <w:bidi w:val="0"/>
-        <w:adjustRightInd/>
-        <w:snapToGrid/>
-        <w:spacing w:after="0" w:line="360" w:lineRule="auto"/>
-        <w:ind w:firstLine="709"/>
-        <w:jc w:val="left"/>
-        <w:textAlignment w:val="auto"/>
+        <w:outlineLvl w:val="0"/>
+        <w:rPr>
+          <w:rFonts w:hint="default" w:ascii="Times New Roman" w:hAnsi="Times New Roman"/>
+          <w:sz w:val="28"/>
+          <w:szCs w:val="28"/>
+          <w:lang w:val="ru-RU"/>
+        </w:rPr>
+      </w:pPr>
+      <w:r>
+        <w:rPr>
+          <w:rFonts w:hint="default" w:ascii="Times New Roman" w:hAnsi="Times New Roman"/>
+          <w:sz w:val="28"/>
+          <w:szCs w:val="28"/>
+          <w:lang w:val="ru-RU"/>
+        </w:rPr>
+        <w:t xml:space="preserve">8 Порядок контроля и приёмки </w:t>
+      </w:r>
+    </w:p>
+    <w:p>
+      <w:pPr>
+        <w:keepNext w:val="0"/>
+        <w:keepLines w:val="0"/>
+        <w:pageBreakBefore w:val="0"/>
+        <w:widowControl/>
+        <w:numPr>
+          <w:ilvl w:val="0"/>
+          <w:numId w:val="0"/>
+        </w:numPr>
+        <w:kinsoku/>
+        <w:wordWrap/>
+        <w:overflowPunct/>
+        <w:topLinePunct w:val="0"/>
+        <w:autoSpaceDE/>
+        <w:autoSpaceDN/>
+        <w:bidi w:val="0"/>
+        <w:adjustRightInd/>
+        <w:snapToGrid/>
+        <w:spacing w:after="0" w:line="360" w:lineRule="auto"/>
+        <w:ind w:firstLine="709"/>
+        <w:jc w:val="left"/>
+        <w:textAlignment w:val="auto"/>
+        <w:rPr>
+          <w:rFonts w:hint="default" w:ascii="Times New Roman" w:hAnsi="Times New Roman"/>
+          <w:sz w:val="28"/>
+          <w:szCs w:val="28"/>
+          <w:lang w:val="ru-RU"/>
+        </w:rPr>
+      </w:pPr>
+    </w:p>
+    <w:p>
+      <w:pPr>
+        <w:keepNext w:val="0"/>
+        <w:keepLines w:val="0"/>
+        <w:pageBreakBefore w:val="0"/>
+        <w:widowControl/>
+        <w:numPr>
+          <w:ilvl w:val="0"/>
+          <w:numId w:val="0"/>
+        </w:numPr>
+        <w:kinsoku/>
+        <w:wordWrap/>
+        <w:overflowPunct/>
+        <w:topLinePunct w:val="0"/>
+        <w:autoSpaceDE/>
+        <w:autoSpaceDN/>
+        <w:bidi w:val="0"/>
+        <w:adjustRightInd/>
+        <w:snapToGrid/>
+        <w:spacing w:after="0" w:line="360" w:lineRule="auto"/>
+        <w:ind w:firstLine="709"/>
+        <w:jc w:val="left"/>
+        <w:textAlignment w:val="auto"/>
+        <w:outlineLvl w:val="1"/>
         <w:rPr>
           <w:rFonts w:hint="default" w:ascii="Times New Roman" w:hAnsi="Times New Roman"/>
           <w:sz w:val="28"/>
@@ -13346,8 +13592,753 @@
         <w:snapToGrid/>
         <w:spacing w:after="0" w:line="360" w:lineRule="auto"/>
         <w:ind w:firstLine="709"/>
+        <w:jc w:val="left"/>
+        <w:textAlignment w:val="auto"/>
+        <w:rPr>
+          <w:rFonts w:hint="default" w:ascii="Times New Roman" w:hAnsi="Times New Roman"/>
+          <w:sz w:val="28"/>
+          <w:szCs w:val="28"/>
+          <w:lang w:val="ru-RU"/>
+        </w:rPr>
+      </w:pPr>
+    </w:p>
+    <w:p>
+      <w:pPr>
+        <w:keepNext w:val="0"/>
+        <w:keepLines w:val="0"/>
+        <w:pageBreakBefore w:val="0"/>
+        <w:widowControl/>
+        <w:numPr>
+          <w:ilvl w:val="0"/>
+          <w:numId w:val="0"/>
+        </w:numPr>
+        <w:kinsoku/>
+        <w:wordWrap/>
+        <w:overflowPunct/>
+        <w:topLinePunct w:val="0"/>
+        <w:autoSpaceDE/>
+        <w:autoSpaceDN/>
+        <w:bidi w:val="0"/>
+        <w:adjustRightInd/>
+        <w:snapToGrid/>
+        <w:spacing w:after="0" w:line="360" w:lineRule="auto"/>
+        <w:ind w:firstLine="709"/>
+        <w:jc w:val="left"/>
+        <w:textAlignment w:val="auto"/>
+        <w:rPr>
+          <w:rFonts w:hint="default" w:ascii="Times New Roman" w:hAnsi="Times New Roman"/>
+          <w:sz w:val="28"/>
+          <w:szCs w:val="28"/>
+          <w:lang w:val="ru-RU"/>
+        </w:rPr>
+      </w:pPr>
+    </w:p>
+    <w:p>
+      <w:pPr>
+        <w:keepNext w:val="0"/>
+        <w:keepLines w:val="0"/>
+        <w:pageBreakBefore w:val="0"/>
+        <w:widowControl/>
+        <w:numPr>
+          <w:ilvl w:val="0"/>
+          <w:numId w:val="0"/>
+        </w:numPr>
+        <w:kinsoku/>
+        <w:wordWrap/>
+        <w:overflowPunct/>
+        <w:topLinePunct w:val="0"/>
+        <w:autoSpaceDE/>
+        <w:autoSpaceDN/>
+        <w:bidi w:val="0"/>
+        <w:adjustRightInd/>
+        <w:snapToGrid/>
+        <w:spacing w:after="0" w:line="360" w:lineRule="auto"/>
+        <w:ind w:firstLine="709"/>
+        <w:jc w:val="left"/>
+        <w:textAlignment w:val="auto"/>
+        <w:rPr>
+          <w:rFonts w:hint="default" w:ascii="Times New Roman" w:hAnsi="Times New Roman"/>
+          <w:sz w:val="28"/>
+          <w:szCs w:val="28"/>
+          <w:lang w:val="ru-RU"/>
+        </w:rPr>
+      </w:pPr>
+    </w:p>
+    <w:p>
+      <w:pPr>
+        <w:keepNext w:val="0"/>
+        <w:keepLines w:val="0"/>
+        <w:pageBreakBefore w:val="0"/>
+        <w:widowControl/>
+        <w:numPr>
+          <w:ilvl w:val="0"/>
+          <w:numId w:val="0"/>
+        </w:numPr>
+        <w:kinsoku/>
+        <w:wordWrap/>
+        <w:overflowPunct/>
+        <w:topLinePunct w:val="0"/>
+        <w:autoSpaceDE/>
+        <w:autoSpaceDN/>
+        <w:bidi w:val="0"/>
+        <w:adjustRightInd/>
+        <w:snapToGrid/>
+        <w:spacing w:after="0" w:line="360" w:lineRule="auto"/>
+        <w:ind w:firstLine="709"/>
+        <w:jc w:val="left"/>
+        <w:textAlignment w:val="auto"/>
+        <w:rPr>
+          <w:rFonts w:hint="default" w:ascii="Times New Roman" w:hAnsi="Times New Roman"/>
+          <w:sz w:val="28"/>
+          <w:szCs w:val="28"/>
+          <w:lang w:val="ru-RU"/>
+        </w:rPr>
+      </w:pPr>
+    </w:p>
+    <w:p>
+      <w:pPr>
+        <w:keepNext w:val="0"/>
+        <w:keepLines w:val="0"/>
+        <w:pageBreakBefore w:val="0"/>
+        <w:widowControl/>
+        <w:numPr>
+          <w:ilvl w:val="0"/>
+          <w:numId w:val="0"/>
+        </w:numPr>
+        <w:kinsoku/>
+        <w:wordWrap/>
+        <w:overflowPunct/>
+        <w:topLinePunct w:val="0"/>
+        <w:autoSpaceDE/>
+        <w:autoSpaceDN/>
+        <w:bidi w:val="0"/>
+        <w:adjustRightInd/>
+        <w:snapToGrid/>
+        <w:spacing w:after="0" w:line="360" w:lineRule="auto"/>
+        <w:ind w:firstLine="709"/>
+        <w:jc w:val="left"/>
+        <w:textAlignment w:val="auto"/>
+        <w:rPr>
+          <w:rFonts w:hint="default" w:ascii="Times New Roman" w:hAnsi="Times New Roman"/>
+          <w:sz w:val="28"/>
+          <w:szCs w:val="28"/>
+          <w:lang w:val="ru-RU"/>
+        </w:rPr>
+      </w:pPr>
+    </w:p>
+    <w:p>
+      <w:pPr>
+        <w:keepNext w:val="0"/>
+        <w:keepLines w:val="0"/>
+        <w:pageBreakBefore w:val="0"/>
+        <w:widowControl/>
+        <w:numPr>
+          <w:ilvl w:val="0"/>
+          <w:numId w:val="0"/>
+        </w:numPr>
+        <w:kinsoku/>
+        <w:wordWrap/>
+        <w:overflowPunct/>
+        <w:topLinePunct w:val="0"/>
+        <w:autoSpaceDE/>
+        <w:autoSpaceDN/>
+        <w:bidi w:val="0"/>
+        <w:adjustRightInd/>
+        <w:snapToGrid/>
+        <w:spacing w:after="0" w:line="360" w:lineRule="auto"/>
+        <w:ind w:firstLine="709"/>
+        <w:jc w:val="left"/>
+        <w:textAlignment w:val="auto"/>
+        <w:rPr>
+          <w:rFonts w:hint="default" w:ascii="Times New Roman" w:hAnsi="Times New Roman"/>
+          <w:sz w:val="28"/>
+          <w:szCs w:val="28"/>
+          <w:lang w:val="ru-RU"/>
+        </w:rPr>
+      </w:pPr>
+    </w:p>
+    <w:p>
+      <w:pPr>
+        <w:keepNext w:val="0"/>
+        <w:keepLines w:val="0"/>
+        <w:pageBreakBefore w:val="0"/>
+        <w:widowControl/>
+        <w:numPr>
+          <w:ilvl w:val="0"/>
+          <w:numId w:val="0"/>
+        </w:numPr>
+        <w:kinsoku/>
+        <w:wordWrap/>
+        <w:overflowPunct/>
+        <w:topLinePunct w:val="0"/>
+        <w:autoSpaceDE/>
+        <w:autoSpaceDN/>
+        <w:bidi w:val="0"/>
+        <w:adjustRightInd/>
+        <w:snapToGrid/>
+        <w:spacing w:after="0" w:line="360" w:lineRule="auto"/>
+        <w:ind w:firstLine="709"/>
+        <w:jc w:val="left"/>
+        <w:textAlignment w:val="auto"/>
+        <w:rPr>
+          <w:rFonts w:hint="default" w:ascii="Times New Roman" w:hAnsi="Times New Roman"/>
+          <w:sz w:val="28"/>
+          <w:szCs w:val="28"/>
+          <w:lang w:val="ru-RU"/>
+        </w:rPr>
+      </w:pPr>
+    </w:p>
+    <w:p>
+      <w:pPr>
+        <w:keepNext w:val="0"/>
+        <w:keepLines w:val="0"/>
+        <w:pageBreakBefore w:val="0"/>
+        <w:widowControl/>
+        <w:numPr>
+          <w:ilvl w:val="0"/>
+          <w:numId w:val="0"/>
+        </w:numPr>
+        <w:kinsoku/>
+        <w:wordWrap/>
+        <w:overflowPunct/>
+        <w:topLinePunct w:val="0"/>
+        <w:autoSpaceDE/>
+        <w:autoSpaceDN/>
+        <w:bidi w:val="0"/>
+        <w:adjustRightInd/>
+        <w:snapToGrid/>
+        <w:spacing w:after="0" w:line="360" w:lineRule="auto"/>
+        <w:ind w:firstLine="709"/>
+        <w:jc w:val="left"/>
+        <w:textAlignment w:val="auto"/>
+        <w:rPr>
+          <w:rFonts w:hint="default" w:ascii="Times New Roman" w:hAnsi="Times New Roman"/>
+          <w:sz w:val="28"/>
+          <w:szCs w:val="28"/>
+          <w:lang w:val="ru-RU"/>
+        </w:rPr>
+      </w:pPr>
+    </w:p>
+    <w:p>
+      <w:pPr>
+        <w:keepNext w:val="0"/>
+        <w:keepLines w:val="0"/>
+        <w:pageBreakBefore w:val="0"/>
+        <w:widowControl/>
+        <w:numPr>
+          <w:ilvl w:val="0"/>
+          <w:numId w:val="0"/>
+        </w:numPr>
+        <w:kinsoku/>
+        <w:wordWrap/>
+        <w:overflowPunct/>
+        <w:topLinePunct w:val="0"/>
+        <w:autoSpaceDE/>
+        <w:autoSpaceDN/>
+        <w:bidi w:val="0"/>
+        <w:adjustRightInd/>
+        <w:snapToGrid/>
+        <w:spacing w:after="0" w:line="360" w:lineRule="auto"/>
+        <w:ind w:firstLine="709"/>
+        <w:jc w:val="left"/>
+        <w:textAlignment w:val="auto"/>
+        <w:rPr>
+          <w:rFonts w:hint="default" w:ascii="Times New Roman" w:hAnsi="Times New Roman"/>
+          <w:sz w:val="28"/>
+          <w:szCs w:val="28"/>
+          <w:lang w:val="ru-RU"/>
+        </w:rPr>
+      </w:pPr>
+    </w:p>
+    <w:p>
+      <w:pPr>
+        <w:keepNext w:val="0"/>
+        <w:keepLines w:val="0"/>
+        <w:pageBreakBefore w:val="0"/>
+        <w:widowControl/>
+        <w:numPr>
+          <w:ilvl w:val="0"/>
+          <w:numId w:val="0"/>
+        </w:numPr>
+        <w:kinsoku/>
+        <w:wordWrap/>
+        <w:overflowPunct/>
+        <w:topLinePunct w:val="0"/>
+        <w:autoSpaceDE/>
+        <w:autoSpaceDN/>
+        <w:bidi w:val="0"/>
+        <w:adjustRightInd/>
+        <w:snapToGrid/>
+        <w:spacing w:after="0" w:line="360" w:lineRule="auto"/>
+        <w:ind w:firstLine="709"/>
+        <w:jc w:val="left"/>
+        <w:textAlignment w:val="auto"/>
+        <w:rPr>
+          <w:rFonts w:hint="default" w:ascii="Times New Roman" w:hAnsi="Times New Roman"/>
+          <w:sz w:val="28"/>
+          <w:szCs w:val="28"/>
+          <w:lang w:val="ru-RU"/>
+        </w:rPr>
+      </w:pPr>
+    </w:p>
+    <w:p>
+      <w:pPr>
+        <w:keepNext w:val="0"/>
+        <w:keepLines w:val="0"/>
+        <w:pageBreakBefore w:val="0"/>
+        <w:widowControl/>
+        <w:numPr>
+          <w:ilvl w:val="0"/>
+          <w:numId w:val="0"/>
+        </w:numPr>
+        <w:kinsoku/>
+        <w:wordWrap/>
+        <w:overflowPunct/>
+        <w:topLinePunct w:val="0"/>
+        <w:autoSpaceDE/>
+        <w:autoSpaceDN/>
+        <w:bidi w:val="0"/>
+        <w:adjustRightInd/>
+        <w:snapToGrid/>
+        <w:spacing w:after="0" w:line="360" w:lineRule="auto"/>
+        <w:ind w:firstLine="709"/>
+        <w:jc w:val="left"/>
+        <w:textAlignment w:val="auto"/>
+        <w:rPr>
+          <w:rFonts w:hint="default" w:ascii="Times New Roman" w:hAnsi="Times New Roman"/>
+          <w:sz w:val="28"/>
+          <w:szCs w:val="28"/>
+          <w:lang w:val="ru-RU"/>
+        </w:rPr>
+      </w:pPr>
+    </w:p>
+    <w:p>
+      <w:pPr>
+        <w:keepNext w:val="0"/>
+        <w:keepLines w:val="0"/>
+        <w:pageBreakBefore w:val="0"/>
+        <w:widowControl/>
+        <w:numPr>
+          <w:ilvl w:val="0"/>
+          <w:numId w:val="0"/>
+        </w:numPr>
+        <w:kinsoku/>
+        <w:wordWrap/>
+        <w:overflowPunct/>
+        <w:topLinePunct w:val="0"/>
+        <w:autoSpaceDE/>
+        <w:autoSpaceDN/>
+        <w:bidi w:val="0"/>
+        <w:adjustRightInd/>
+        <w:snapToGrid/>
+        <w:spacing w:after="0" w:line="360" w:lineRule="auto"/>
+        <w:ind w:firstLine="709"/>
+        <w:jc w:val="left"/>
+        <w:textAlignment w:val="auto"/>
+        <w:rPr>
+          <w:rFonts w:hint="default" w:ascii="Times New Roman" w:hAnsi="Times New Roman"/>
+          <w:sz w:val="28"/>
+          <w:szCs w:val="28"/>
+          <w:lang w:val="ru-RU"/>
+        </w:rPr>
+      </w:pPr>
+    </w:p>
+    <w:p>
+      <w:pPr>
+        <w:keepNext w:val="0"/>
+        <w:keepLines w:val="0"/>
+        <w:pageBreakBefore w:val="0"/>
+        <w:widowControl/>
+        <w:numPr>
+          <w:ilvl w:val="0"/>
+          <w:numId w:val="0"/>
+        </w:numPr>
+        <w:kinsoku/>
+        <w:wordWrap/>
+        <w:overflowPunct/>
+        <w:topLinePunct w:val="0"/>
+        <w:autoSpaceDE/>
+        <w:autoSpaceDN/>
+        <w:bidi w:val="0"/>
+        <w:adjustRightInd/>
+        <w:snapToGrid/>
+        <w:spacing w:after="0" w:line="360" w:lineRule="auto"/>
+        <w:ind w:firstLine="709"/>
+        <w:jc w:val="left"/>
+        <w:textAlignment w:val="auto"/>
+        <w:rPr>
+          <w:rFonts w:hint="default" w:ascii="Times New Roman" w:hAnsi="Times New Roman"/>
+          <w:sz w:val="28"/>
+          <w:szCs w:val="28"/>
+          <w:lang w:val="ru-RU"/>
+        </w:rPr>
+      </w:pPr>
+    </w:p>
+    <w:p>
+      <w:pPr>
+        <w:keepNext w:val="0"/>
+        <w:keepLines w:val="0"/>
+        <w:pageBreakBefore w:val="0"/>
+        <w:widowControl/>
+        <w:numPr>
+          <w:ilvl w:val="0"/>
+          <w:numId w:val="0"/>
+        </w:numPr>
+        <w:kinsoku/>
+        <w:wordWrap/>
+        <w:overflowPunct/>
+        <w:topLinePunct w:val="0"/>
+        <w:autoSpaceDE/>
+        <w:autoSpaceDN/>
+        <w:bidi w:val="0"/>
+        <w:adjustRightInd/>
+        <w:snapToGrid/>
+        <w:spacing w:after="0" w:line="360" w:lineRule="auto"/>
+        <w:ind w:firstLine="709"/>
+        <w:jc w:val="left"/>
+        <w:textAlignment w:val="auto"/>
+        <w:rPr>
+          <w:rFonts w:hint="default" w:ascii="Times New Roman" w:hAnsi="Times New Roman"/>
+          <w:sz w:val="28"/>
+          <w:szCs w:val="28"/>
+          <w:lang w:val="ru-RU"/>
+        </w:rPr>
+      </w:pPr>
+    </w:p>
+    <w:p>
+      <w:pPr>
+        <w:keepNext w:val="0"/>
+        <w:keepLines w:val="0"/>
+        <w:pageBreakBefore w:val="0"/>
+        <w:widowControl/>
+        <w:numPr>
+          <w:ilvl w:val="0"/>
+          <w:numId w:val="0"/>
+        </w:numPr>
+        <w:kinsoku/>
+        <w:wordWrap/>
+        <w:overflowPunct/>
+        <w:topLinePunct w:val="0"/>
+        <w:autoSpaceDE/>
+        <w:autoSpaceDN/>
+        <w:bidi w:val="0"/>
+        <w:adjustRightInd/>
+        <w:snapToGrid/>
+        <w:spacing w:after="0" w:line="360" w:lineRule="auto"/>
+        <w:ind w:firstLine="709"/>
+        <w:jc w:val="left"/>
+        <w:textAlignment w:val="auto"/>
+        <w:rPr>
+          <w:rFonts w:hint="default" w:ascii="Times New Roman" w:hAnsi="Times New Roman"/>
+          <w:sz w:val="28"/>
+          <w:szCs w:val="28"/>
+          <w:lang w:val="ru-RU"/>
+        </w:rPr>
+      </w:pPr>
+    </w:p>
+    <w:p>
+      <w:pPr>
+        <w:keepNext w:val="0"/>
+        <w:keepLines w:val="0"/>
+        <w:pageBreakBefore w:val="0"/>
+        <w:widowControl/>
+        <w:numPr>
+          <w:ilvl w:val="0"/>
+          <w:numId w:val="0"/>
+        </w:numPr>
+        <w:kinsoku/>
+        <w:wordWrap/>
+        <w:overflowPunct/>
+        <w:topLinePunct w:val="0"/>
+        <w:autoSpaceDE/>
+        <w:autoSpaceDN/>
+        <w:bidi w:val="0"/>
+        <w:adjustRightInd/>
+        <w:snapToGrid/>
+        <w:spacing w:after="0" w:line="360" w:lineRule="auto"/>
+        <w:ind w:firstLine="709"/>
+        <w:jc w:val="left"/>
+        <w:textAlignment w:val="auto"/>
+        <w:rPr>
+          <w:rFonts w:hint="default" w:ascii="Times New Roman" w:hAnsi="Times New Roman"/>
+          <w:sz w:val="28"/>
+          <w:szCs w:val="28"/>
+          <w:lang w:val="ru-RU"/>
+        </w:rPr>
+      </w:pPr>
+    </w:p>
+    <w:p>
+      <w:pPr>
+        <w:keepNext w:val="0"/>
+        <w:keepLines w:val="0"/>
+        <w:pageBreakBefore w:val="0"/>
+        <w:widowControl/>
+        <w:numPr>
+          <w:ilvl w:val="0"/>
+          <w:numId w:val="0"/>
+        </w:numPr>
+        <w:kinsoku/>
+        <w:wordWrap/>
+        <w:overflowPunct/>
+        <w:topLinePunct w:val="0"/>
+        <w:autoSpaceDE/>
+        <w:autoSpaceDN/>
+        <w:bidi w:val="0"/>
+        <w:adjustRightInd/>
+        <w:snapToGrid/>
+        <w:spacing w:after="0" w:line="360" w:lineRule="auto"/>
+        <w:ind w:firstLine="709"/>
+        <w:jc w:val="left"/>
+        <w:textAlignment w:val="auto"/>
+        <w:rPr>
+          <w:rFonts w:hint="default" w:ascii="Times New Roman" w:hAnsi="Times New Roman"/>
+          <w:sz w:val="28"/>
+          <w:szCs w:val="28"/>
+          <w:lang w:val="ru-RU"/>
+        </w:rPr>
+      </w:pPr>
+    </w:p>
+    <w:p>
+      <w:pPr>
+        <w:keepNext w:val="0"/>
+        <w:keepLines w:val="0"/>
+        <w:pageBreakBefore w:val="0"/>
+        <w:widowControl/>
+        <w:numPr>
+          <w:ilvl w:val="0"/>
+          <w:numId w:val="0"/>
+        </w:numPr>
+        <w:kinsoku/>
+        <w:wordWrap/>
+        <w:overflowPunct/>
+        <w:topLinePunct w:val="0"/>
+        <w:autoSpaceDE/>
+        <w:autoSpaceDN/>
+        <w:bidi w:val="0"/>
+        <w:adjustRightInd/>
+        <w:snapToGrid/>
+        <w:spacing w:after="0" w:line="360" w:lineRule="auto"/>
+        <w:ind w:firstLine="709"/>
+        <w:jc w:val="left"/>
+        <w:textAlignment w:val="auto"/>
+        <w:rPr>
+          <w:rFonts w:hint="default" w:ascii="Times New Roman" w:hAnsi="Times New Roman"/>
+          <w:sz w:val="28"/>
+          <w:szCs w:val="28"/>
+          <w:lang w:val="ru-RU"/>
+        </w:rPr>
+      </w:pPr>
+    </w:p>
+    <w:p>
+      <w:pPr>
+        <w:keepNext w:val="0"/>
+        <w:keepLines w:val="0"/>
+        <w:pageBreakBefore w:val="0"/>
+        <w:widowControl/>
+        <w:numPr>
+          <w:ilvl w:val="0"/>
+          <w:numId w:val="0"/>
+        </w:numPr>
+        <w:kinsoku/>
+        <w:wordWrap/>
+        <w:overflowPunct/>
+        <w:topLinePunct w:val="0"/>
+        <w:autoSpaceDE/>
+        <w:autoSpaceDN/>
+        <w:bidi w:val="0"/>
+        <w:adjustRightInd/>
+        <w:snapToGrid/>
+        <w:spacing w:after="0" w:line="360" w:lineRule="auto"/>
+        <w:ind w:firstLine="709"/>
+        <w:jc w:val="left"/>
+        <w:textAlignment w:val="auto"/>
+        <w:rPr>
+          <w:rFonts w:hint="default" w:ascii="Times New Roman" w:hAnsi="Times New Roman"/>
+          <w:sz w:val="28"/>
+          <w:szCs w:val="28"/>
+          <w:lang w:val="ru-RU"/>
+        </w:rPr>
+      </w:pPr>
+    </w:p>
+    <w:p>
+      <w:pPr>
+        <w:keepNext w:val="0"/>
+        <w:keepLines w:val="0"/>
+        <w:pageBreakBefore w:val="0"/>
+        <w:widowControl/>
+        <w:numPr>
+          <w:ilvl w:val="0"/>
+          <w:numId w:val="0"/>
+        </w:numPr>
+        <w:kinsoku/>
+        <w:wordWrap/>
+        <w:overflowPunct/>
+        <w:topLinePunct w:val="0"/>
+        <w:autoSpaceDE/>
+        <w:autoSpaceDN/>
+        <w:bidi w:val="0"/>
+        <w:adjustRightInd/>
+        <w:snapToGrid/>
+        <w:spacing w:after="0" w:line="360" w:lineRule="auto"/>
+        <w:ind w:firstLine="709"/>
+        <w:jc w:val="left"/>
+        <w:textAlignment w:val="auto"/>
+        <w:rPr>
+          <w:rFonts w:hint="default" w:ascii="Times New Roman" w:hAnsi="Times New Roman"/>
+          <w:sz w:val="28"/>
+          <w:szCs w:val="28"/>
+          <w:lang w:val="ru-RU"/>
+        </w:rPr>
+      </w:pPr>
+    </w:p>
+    <w:p>
+      <w:pPr>
+        <w:keepNext w:val="0"/>
+        <w:keepLines w:val="0"/>
+        <w:pageBreakBefore w:val="0"/>
+        <w:widowControl/>
+        <w:numPr>
+          <w:ilvl w:val="0"/>
+          <w:numId w:val="0"/>
+        </w:numPr>
+        <w:kinsoku/>
+        <w:wordWrap/>
+        <w:overflowPunct/>
+        <w:topLinePunct w:val="0"/>
+        <w:autoSpaceDE/>
+        <w:autoSpaceDN/>
+        <w:bidi w:val="0"/>
+        <w:adjustRightInd/>
+        <w:snapToGrid/>
+        <w:spacing w:after="0" w:line="360" w:lineRule="auto"/>
+        <w:ind w:firstLine="709"/>
+        <w:jc w:val="left"/>
+        <w:textAlignment w:val="auto"/>
+        <w:rPr>
+          <w:rFonts w:hint="default" w:ascii="Times New Roman" w:hAnsi="Times New Roman"/>
+          <w:sz w:val="28"/>
+          <w:szCs w:val="28"/>
+          <w:lang w:val="ru-RU"/>
+        </w:rPr>
+      </w:pPr>
+    </w:p>
+    <w:p>
+      <w:pPr>
+        <w:keepNext w:val="0"/>
+        <w:keepLines w:val="0"/>
+        <w:pageBreakBefore w:val="0"/>
+        <w:widowControl/>
+        <w:numPr>
+          <w:ilvl w:val="0"/>
+          <w:numId w:val="0"/>
+        </w:numPr>
+        <w:kinsoku/>
+        <w:wordWrap/>
+        <w:overflowPunct/>
+        <w:topLinePunct w:val="0"/>
+        <w:autoSpaceDE/>
+        <w:autoSpaceDN/>
+        <w:bidi w:val="0"/>
+        <w:adjustRightInd/>
+        <w:snapToGrid/>
+        <w:spacing w:after="0" w:line="360" w:lineRule="auto"/>
+        <w:ind w:firstLine="709"/>
+        <w:jc w:val="left"/>
+        <w:textAlignment w:val="auto"/>
+        <w:rPr>
+          <w:rFonts w:hint="default" w:ascii="Times New Roman" w:hAnsi="Times New Roman"/>
+          <w:sz w:val="28"/>
+          <w:szCs w:val="28"/>
+          <w:lang w:val="ru-RU"/>
+        </w:rPr>
+      </w:pPr>
+    </w:p>
+    <w:p>
+      <w:pPr>
+        <w:keepNext w:val="0"/>
+        <w:keepLines w:val="0"/>
+        <w:pageBreakBefore w:val="0"/>
+        <w:widowControl/>
+        <w:numPr>
+          <w:ilvl w:val="0"/>
+          <w:numId w:val="0"/>
+        </w:numPr>
+        <w:kinsoku/>
+        <w:wordWrap/>
+        <w:overflowPunct/>
+        <w:topLinePunct w:val="0"/>
+        <w:autoSpaceDE/>
+        <w:autoSpaceDN/>
+        <w:bidi w:val="0"/>
+        <w:adjustRightInd/>
+        <w:snapToGrid/>
+        <w:spacing w:after="0" w:line="360" w:lineRule="auto"/>
+        <w:ind w:firstLine="709"/>
+        <w:jc w:val="left"/>
+        <w:textAlignment w:val="auto"/>
+        <w:rPr>
+          <w:rFonts w:hint="default" w:ascii="Times New Roman" w:hAnsi="Times New Roman"/>
+          <w:sz w:val="28"/>
+          <w:szCs w:val="28"/>
+          <w:lang w:val="ru-RU"/>
+        </w:rPr>
+      </w:pPr>
+    </w:p>
+    <w:p>
+      <w:pPr>
+        <w:keepNext w:val="0"/>
+        <w:keepLines w:val="0"/>
+        <w:pageBreakBefore w:val="0"/>
+        <w:widowControl/>
+        <w:numPr>
+          <w:ilvl w:val="0"/>
+          <w:numId w:val="0"/>
+        </w:numPr>
+        <w:kinsoku/>
+        <w:wordWrap/>
+        <w:overflowPunct/>
+        <w:topLinePunct w:val="0"/>
+        <w:autoSpaceDE/>
+        <w:autoSpaceDN/>
+        <w:bidi w:val="0"/>
+        <w:adjustRightInd/>
+        <w:snapToGrid/>
+        <w:spacing w:after="0" w:line="360" w:lineRule="auto"/>
+        <w:ind w:firstLine="709"/>
+        <w:jc w:val="left"/>
+        <w:textAlignment w:val="auto"/>
+        <w:rPr>
+          <w:rFonts w:hint="default" w:ascii="Times New Roman" w:hAnsi="Times New Roman"/>
+          <w:sz w:val="28"/>
+          <w:szCs w:val="28"/>
+          <w:lang w:val="ru-RU"/>
+        </w:rPr>
+      </w:pPr>
+    </w:p>
+    <w:p>
+      <w:pPr>
+        <w:keepNext w:val="0"/>
+        <w:keepLines w:val="0"/>
+        <w:pageBreakBefore w:val="0"/>
+        <w:widowControl/>
+        <w:numPr>
+          <w:ilvl w:val="0"/>
+          <w:numId w:val="0"/>
+        </w:numPr>
+        <w:kinsoku/>
+        <w:wordWrap/>
+        <w:overflowPunct/>
+        <w:topLinePunct w:val="0"/>
+        <w:autoSpaceDE/>
+        <w:autoSpaceDN/>
+        <w:bidi w:val="0"/>
+        <w:adjustRightInd/>
+        <w:snapToGrid/>
+        <w:spacing w:after="0" w:line="360" w:lineRule="auto"/>
+        <w:ind w:firstLine="709"/>
         <w:jc w:val="right"/>
         <w:textAlignment w:val="auto"/>
+        <w:outlineLvl w:val="0"/>
         <w:rPr>
           <w:rFonts w:hint="default" w:ascii="Times New Roman" w:hAnsi="Times New Roman"/>
           <w:sz w:val="28"/>
@@ -13612,7 +14603,7 @@
                     </pic:cNvPicPr>
                   </pic:nvPicPr>
                   <pic:blipFill>
-                    <a:blip r:embed="rId7"/>
+                    <a:blip r:embed="rId8"/>
                     <a:stretch>
                       <a:fillRect/>
                     </a:stretch>
@@ -13831,6 +14822,7 @@
         <w:ind w:firstLine="709"/>
         <w:jc w:val="right"/>
         <w:textAlignment w:val="auto"/>
+        <w:outlineLvl w:val="0"/>
         <w:rPr>
           <w:rFonts w:hint="default" w:ascii="Times New Roman" w:hAnsi="Times New Roman"/>
           <w:sz w:val="28"/>
@@ -16775,6 +17767,7 @@
         <w:ind w:firstLine="709"/>
         <w:jc w:val="right"/>
         <w:textAlignment w:val="auto"/>
+        <w:outlineLvl w:val="0"/>
         <w:rPr>
           <w:rFonts w:hint="default" w:ascii="Times New Roman" w:hAnsi="Times New Roman"/>
           <w:sz w:val="28"/>
@@ -16884,26 +17877,86 @@
         <w:snapToGrid/>
         <w:spacing w:after="0" w:line="360" w:lineRule="auto"/>
         <w:ind w:firstLine="709"/>
-        <w:jc w:val="both"/>
-        <w:textAlignment w:val="auto"/>
-        <w:rPr>
-          <w:rFonts w:hint="default" w:ascii="Times New Roman" w:hAnsi="Times New Roman"/>
-          <w:sz w:val="28"/>
-          <w:szCs w:val="28"/>
-          <w:lang w:val="ru-RU"/>
-        </w:rPr>
-      </w:pPr>
-      <w:r>
-        <w:rPr>
-          <w:rFonts w:hint="default" w:ascii="Times New Roman" w:hAnsi="Times New Roman"/>
-          <w:sz w:val="28"/>
-          <w:szCs w:val="28"/>
-          <w:lang w:val="ru-RU"/>
-        </w:rPr>
-        <w:t>Список упражнений</w:t>
-      </w:r>
-      <w:bookmarkStart w:id="1" w:name="_GoBack"/>
-      <w:bookmarkEnd w:id="1"/>
+        <w:jc w:val="center"/>
+        <w:textAlignment w:val="auto"/>
+        <w:rPr>
+          <w:rFonts w:hint="default" w:ascii="Times New Roman" w:hAnsi="Times New Roman"/>
+          <w:sz w:val="28"/>
+          <w:szCs w:val="28"/>
+          <w:lang w:val="ru-RU"/>
+        </w:rPr>
+      </w:pPr>
+    </w:p>
+    <w:p>
+      <w:pPr>
+        <w:keepNext w:val="0"/>
+        <w:keepLines w:val="0"/>
+        <w:pageBreakBefore w:val="0"/>
+        <w:widowControl/>
+        <w:numPr>
+          <w:ilvl w:val="0"/>
+          <w:numId w:val="0"/>
+        </w:numPr>
+        <w:kinsoku/>
+        <w:wordWrap/>
+        <w:overflowPunct/>
+        <w:topLinePunct w:val="0"/>
+        <w:autoSpaceDE/>
+        <w:autoSpaceDN/>
+        <w:bidi w:val="0"/>
+        <w:adjustRightInd/>
+        <w:snapToGrid/>
+        <w:spacing w:after="0" w:line="360" w:lineRule="auto"/>
+        <w:ind w:firstLine="709"/>
+        <w:jc w:val="center"/>
+        <w:textAlignment w:val="auto"/>
+        <w:rPr>
+          <w:rFonts w:hint="default" w:ascii="Times New Roman" w:hAnsi="Times New Roman"/>
+          <w:sz w:val="28"/>
+          <w:szCs w:val="28"/>
+          <w:lang w:val="ru-RU"/>
+        </w:rPr>
+      </w:pPr>
+    </w:p>
+    <w:p>
+      <w:pPr>
+        <w:keepNext w:val="0"/>
+        <w:keepLines w:val="0"/>
+        <w:pageBreakBefore w:val="0"/>
+        <w:widowControl/>
+        <w:numPr>
+          <w:ilvl w:val="0"/>
+          <w:numId w:val="0"/>
+        </w:numPr>
+        <w:kinsoku/>
+        <w:wordWrap/>
+        <w:overflowPunct/>
+        <w:topLinePunct w:val="0"/>
+        <w:autoSpaceDE/>
+        <w:autoSpaceDN/>
+        <w:bidi w:val="0"/>
+        <w:adjustRightInd/>
+        <w:snapToGrid/>
+        <w:spacing w:after="0" w:line="360" w:lineRule="auto"/>
+        <w:ind w:firstLine="709"/>
+        <w:jc w:val="left"/>
+        <w:textAlignment w:val="auto"/>
+        <w:rPr>
+          <w:rFonts w:hint="default" w:ascii="Times New Roman" w:hAnsi="Times New Roman"/>
+          <w:sz w:val="28"/>
+          <w:szCs w:val="28"/>
+          <w:lang w:val="ru-RU"/>
+        </w:rPr>
+      </w:pPr>
+      <w:r>
+        <w:rPr>
+          <w:rFonts w:hint="default" w:ascii="Times New Roman" w:hAnsi="Times New Roman"/>
+          <w:sz w:val="28"/>
+          <w:szCs w:val="28"/>
+          <w:lang w:val="ru-RU"/>
+        </w:rPr>
+        <w:t>Макет экранной формы просмотра списка упражнений представлен на рисунке Б.3.1.</w:t>
+      </w:r>
     </w:p>
     <w:p>
       <w:pPr>
@@ -16954,7 +18007,7 @@
                     </pic:cNvPicPr>
                   </pic:nvPicPr>
                   <pic:blipFill>
-                    <a:blip r:embed="rId8"/>
+                    <a:blip r:embed="rId9"/>
                     <a:stretch>
                       <a:fillRect/>
                     </a:stretch>
@@ -17009,37 +18062,589 @@
           <w:lang w:val="ru-RU"/>
         </w:rPr>
       </w:pPr>
-    </w:p>
-    <w:p>
-      <w:pPr>
-        <w:keepNext w:val="0"/>
-        <w:keepLines w:val="0"/>
-        <w:pageBreakBefore w:val="0"/>
-        <w:widowControl/>
-        <w:numPr>
-          <w:ilvl w:val="0"/>
-          <w:numId w:val="0"/>
-        </w:numPr>
-        <w:kinsoku/>
-        <w:wordWrap/>
-        <w:overflowPunct/>
-        <w:topLinePunct w:val="0"/>
-        <w:autoSpaceDE/>
-        <w:autoSpaceDN/>
-        <w:bidi w:val="0"/>
-        <w:adjustRightInd/>
-        <w:snapToGrid/>
-        <w:spacing w:after="0" w:line="360" w:lineRule="auto"/>
-        <w:ind w:firstLine="709"/>
-        <w:jc w:val="left"/>
-        <w:textAlignment w:val="auto"/>
-        <w:rPr>
-          <w:rFonts w:hint="default" w:ascii="Times New Roman" w:hAnsi="Times New Roman"/>
-          <w:sz w:val="28"/>
-          <w:szCs w:val="28"/>
-          <w:lang w:val="ru-RU"/>
-        </w:rPr>
-      </w:pPr>
+      <w:r>
+        <w:rPr>
+          <w:rFonts w:hint="default" w:ascii="Times New Roman" w:hAnsi="Times New Roman"/>
+          <w:sz w:val="28"/>
+          <w:szCs w:val="28"/>
+          <w:lang w:val="ru-RU"/>
+        </w:rPr>
+        <w:t>Рисунок Б.3.1. - Макет экранной формы просмотра списка упражнений.</w:t>
+      </w:r>
+    </w:p>
+    <w:p>
+      <w:pPr>
+        <w:keepNext w:val="0"/>
+        <w:keepLines w:val="0"/>
+        <w:pageBreakBefore w:val="0"/>
+        <w:widowControl/>
+        <w:numPr>
+          <w:ilvl w:val="0"/>
+          <w:numId w:val="0"/>
+        </w:numPr>
+        <w:kinsoku/>
+        <w:wordWrap/>
+        <w:overflowPunct/>
+        <w:topLinePunct w:val="0"/>
+        <w:autoSpaceDE/>
+        <w:autoSpaceDN/>
+        <w:bidi w:val="0"/>
+        <w:adjustRightInd/>
+        <w:snapToGrid/>
+        <w:spacing w:after="0" w:line="360" w:lineRule="auto"/>
+        <w:ind w:firstLine="709"/>
+        <w:jc w:val="left"/>
+        <w:textAlignment w:val="auto"/>
+        <w:rPr>
+          <w:rFonts w:hint="default" w:ascii="Times New Roman" w:hAnsi="Times New Roman"/>
+          <w:sz w:val="28"/>
+          <w:szCs w:val="28"/>
+          <w:lang w:val="ru-RU"/>
+        </w:rPr>
+      </w:pPr>
+      <w:r>
+        <w:rPr>
+          <w:rFonts w:hint="default" w:ascii="Times New Roman" w:hAnsi="Times New Roman"/>
+          <w:sz w:val="28"/>
+          <w:szCs w:val="28"/>
+          <w:lang w:val="ru-RU"/>
+        </w:rPr>
+        <w:t>Макет экранной формы списка комплекса упражнений представлен на рисунке Б.3.2.</w:t>
+      </w:r>
+    </w:p>
+    <w:p>
+      <w:pPr>
+        <w:keepNext w:val="0"/>
+        <w:keepLines w:val="0"/>
+        <w:pageBreakBefore w:val="0"/>
+        <w:widowControl/>
+        <w:numPr>
+          <w:ilvl w:val="0"/>
+          <w:numId w:val="0"/>
+        </w:numPr>
+        <w:kinsoku/>
+        <w:wordWrap/>
+        <w:overflowPunct/>
+        <w:topLinePunct w:val="0"/>
+        <w:autoSpaceDE/>
+        <w:autoSpaceDN/>
+        <w:bidi w:val="0"/>
+        <w:adjustRightInd/>
+        <w:snapToGrid/>
+        <w:spacing w:after="0" w:line="360" w:lineRule="auto"/>
+        <w:ind w:firstLine="709"/>
+        <w:jc w:val="left"/>
+        <w:textAlignment w:val="auto"/>
+        <w:rPr>
+          <w:rFonts w:hint="default" w:ascii="Times New Roman" w:hAnsi="Times New Roman"/>
+          <w:sz w:val="28"/>
+          <w:szCs w:val="28"/>
+          <w:lang w:val="ru-RU"/>
+        </w:rPr>
+      </w:pPr>
+    </w:p>
+    <w:p>
+      <w:pPr>
+        <w:keepNext w:val="0"/>
+        <w:keepLines w:val="0"/>
+        <w:pageBreakBefore w:val="0"/>
+        <w:widowControl/>
+        <w:numPr>
+          <w:ilvl w:val="0"/>
+          <w:numId w:val="0"/>
+        </w:numPr>
+        <w:kinsoku/>
+        <w:wordWrap/>
+        <w:overflowPunct/>
+        <w:topLinePunct w:val="0"/>
+        <w:autoSpaceDE/>
+        <w:autoSpaceDN/>
+        <w:bidi w:val="0"/>
+        <w:adjustRightInd/>
+        <w:snapToGrid/>
+        <w:spacing w:after="0" w:line="360" w:lineRule="auto"/>
+        <w:ind w:firstLine="709"/>
+        <w:jc w:val="left"/>
+        <w:textAlignment w:val="auto"/>
+      </w:pPr>
+      <w:r>
+        <w:drawing>
+          <wp:inline distT="0" distB="0" distL="114300" distR="114300">
+            <wp:extent cx="2621280" cy="4671060"/>
+            <wp:effectExtent l="0" t="0" r="0" b="7620"/>
+            <wp:docPr id="3" name="Изображение 1"/>
+            <wp:cNvGraphicFramePr>
+              <a:graphicFrameLocks xmlns:a="http://schemas.openxmlformats.org/drawingml/2006/main" noChangeAspect="1"/>
+            </wp:cNvGraphicFramePr>
+            <a:graphic xmlns:a="http://schemas.openxmlformats.org/drawingml/2006/main">
+              <a:graphicData uri="http://schemas.openxmlformats.org/drawingml/2006/picture">
+                <pic:pic xmlns:pic="http://schemas.openxmlformats.org/drawingml/2006/picture">
+                  <pic:nvPicPr>
+                    <pic:cNvPr id="3" name="Изображение 1"/>
+                    <pic:cNvPicPr>
+                      <a:picLocks noChangeAspect="1"/>
+                    </pic:cNvPicPr>
+                  </pic:nvPicPr>
+                  <pic:blipFill>
+                    <a:blip r:embed="rId10"/>
+                    <a:stretch>
+                      <a:fillRect/>
+                    </a:stretch>
+                  </pic:blipFill>
+                  <pic:spPr>
+                    <a:xfrm>
+                      <a:off x="0" y="0"/>
+                      <a:ext cx="2621280" cy="4671060"/>
+                    </a:xfrm>
+                    <a:prstGeom prst="rect">
+                      <a:avLst/>
+                    </a:prstGeom>
+                    <a:noFill/>
+                    <a:ln>
+                      <a:noFill/>
+                    </a:ln>
+                  </pic:spPr>
+                </pic:pic>
+              </a:graphicData>
+            </a:graphic>
+          </wp:inline>
+        </w:drawing>
+      </w:r>
+    </w:p>
+    <w:p>
+      <w:pPr>
+        <w:keepNext w:val="0"/>
+        <w:keepLines w:val="0"/>
+        <w:pageBreakBefore w:val="0"/>
+        <w:widowControl/>
+        <w:numPr>
+          <w:ilvl w:val="0"/>
+          <w:numId w:val="0"/>
+        </w:numPr>
+        <w:kinsoku/>
+        <w:wordWrap/>
+        <w:overflowPunct/>
+        <w:topLinePunct w:val="0"/>
+        <w:autoSpaceDE/>
+        <w:autoSpaceDN/>
+        <w:bidi w:val="0"/>
+        <w:adjustRightInd/>
+        <w:snapToGrid/>
+        <w:spacing w:after="0" w:line="360" w:lineRule="auto"/>
+        <w:ind w:firstLine="709"/>
+        <w:jc w:val="left"/>
+        <w:textAlignment w:val="auto"/>
+        <w:rPr>
+          <w:rFonts w:hint="default" w:ascii="Times New Roman" w:hAnsi="Times New Roman"/>
+          <w:sz w:val="28"/>
+          <w:szCs w:val="28"/>
+          <w:lang w:val="ru-RU"/>
+        </w:rPr>
+      </w:pPr>
+      <w:r>
+        <w:rPr>
+          <w:rFonts w:hint="default" w:ascii="Times New Roman" w:hAnsi="Times New Roman"/>
+          <w:sz w:val="28"/>
+          <w:szCs w:val="28"/>
+          <w:lang w:val="ru-RU"/>
+        </w:rPr>
+        <w:t>Рисунок Б.3.2. - Макет экранной формы просмотра списка комплекса упражнений.</w:t>
+      </w:r>
+    </w:p>
+    <w:p>
+      <w:pPr>
+        <w:keepNext w:val="0"/>
+        <w:keepLines w:val="0"/>
+        <w:pageBreakBefore w:val="0"/>
+        <w:widowControl/>
+        <w:numPr>
+          <w:ilvl w:val="0"/>
+          <w:numId w:val="0"/>
+        </w:numPr>
+        <w:kinsoku/>
+        <w:wordWrap/>
+        <w:overflowPunct/>
+        <w:topLinePunct w:val="0"/>
+        <w:autoSpaceDE/>
+        <w:autoSpaceDN/>
+        <w:bidi w:val="0"/>
+        <w:adjustRightInd/>
+        <w:snapToGrid/>
+        <w:spacing w:after="0" w:line="360" w:lineRule="auto"/>
+        <w:ind w:firstLine="709"/>
+        <w:jc w:val="left"/>
+        <w:textAlignment w:val="auto"/>
+        <w:rPr>
+          <w:rFonts w:hint="default"/>
+          <w:lang w:val="ru-RU"/>
+        </w:rPr>
+      </w:pPr>
+    </w:p>
+    <w:p>
+      <w:pPr>
+        <w:keepNext w:val="0"/>
+        <w:keepLines w:val="0"/>
+        <w:pageBreakBefore w:val="0"/>
+        <w:widowControl/>
+        <w:numPr>
+          <w:ilvl w:val="0"/>
+          <w:numId w:val="0"/>
+        </w:numPr>
+        <w:kinsoku/>
+        <w:wordWrap/>
+        <w:overflowPunct/>
+        <w:topLinePunct w:val="0"/>
+        <w:autoSpaceDE/>
+        <w:autoSpaceDN/>
+        <w:bidi w:val="0"/>
+        <w:adjustRightInd/>
+        <w:snapToGrid/>
+        <w:spacing w:after="0" w:line="360" w:lineRule="auto"/>
+        <w:ind w:firstLine="709"/>
+        <w:jc w:val="left"/>
+        <w:textAlignment w:val="auto"/>
+        <w:rPr>
+          <w:rFonts w:hint="default" w:ascii="Times New Roman" w:hAnsi="Times New Roman"/>
+          <w:sz w:val="28"/>
+          <w:szCs w:val="28"/>
+          <w:lang w:val="ru-RU"/>
+        </w:rPr>
+      </w:pPr>
+      <w:r>
+        <w:rPr>
+          <w:rFonts w:hint="default" w:ascii="Times New Roman" w:hAnsi="Times New Roman"/>
+          <w:sz w:val="28"/>
+          <w:szCs w:val="28"/>
+          <w:lang w:val="ru-RU"/>
+        </w:rPr>
+        <w:t>Макет экранной формы списка истории тренировок представлен на рисунке Б.3.3.</w:t>
+      </w:r>
+    </w:p>
+    <w:p>
+      <w:pPr>
+        <w:keepNext w:val="0"/>
+        <w:keepLines w:val="0"/>
+        <w:pageBreakBefore w:val="0"/>
+        <w:widowControl/>
+        <w:numPr>
+          <w:ilvl w:val="0"/>
+          <w:numId w:val="0"/>
+        </w:numPr>
+        <w:kinsoku/>
+        <w:wordWrap/>
+        <w:overflowPunct/>
+        <w:topLinePunct w:val="0"/>
+        <w:autoSpaceDE/>
+        <w:autoSpaceDN/>
+        <w:bidi w:val="0"/>
+        <w:adjustRightInd/>
+        <w:snapToGrid/>
+        <w:spacing w:after="0" w:line="360" w:lineRule="auto"/>
+        <w:ind w:firstLine="709"/>
+        <w:jc w:val="left"/>
+        <w:textAlignment w:val="auto"/>
+        <w:rPr>
+          <w:rFonts w:hint="default"/>
+          <w:lang w:val="ru-RU"/>
+        </w:rPr>
+      </w:pPr>
+    </w:p>
+    <w:p>
+      <w:pPr>
+        <w:keepNext w:val="0"/>
+        <w:keepLines w:val="0"/>
+        <w:pageBreakBefore w:val="0"/>
+        <w:widowControl/>
+        <w:numPr>
+          <w:ilvl w:val="0"/>
+          <w:numId w:val="0"/>
+        </w:numPr>
+        <w:kinsoku/>
+        <w:wordWrap/>
+        <w:overflowPunct/>
+        <w:topLinePunct w:val="0"/>
+        <w:autoSpaceDE/>
+        <w:autoSpaceDN/>
+        <w:bidi w:val="0"/>
+        <w:adjustRightInd/>
+        <w:snapToGrid/>
+        <w:spacing w:after="0" w:line="360" w:lineRule="auto"/>
+        <w:ind w:firstLine="709"/>
+        <w:jc w:val="left"/>
+        <w:textAlignment w:val="auto"/>
+      </w:pPr>
+      <w:r>
+        <w:drawing>
+          <wp:inline distT="0" distB="0" distL="114300" distR="114300">
+            <wp:extent cx="2651760" cy="4678680"/>
+            <wp:effectExtent l="0" t="0" r="0" b="0"/>
+            <wp:docPr id="4" name="Изображение 2"/>
+            <wp:cNvGraphicFramePr>
+              <a:graphicFrameLocks xmlns:a="http://schemas.openxmlformats.org/drawingml/2006/main" noChangeAspect="1"/>
+            </wp:cNvGraphicFramePr>
+            <a:graphic xmlns:a="http://schemas.openxmlformats.org/drawingml/2006/main">
+              <a:graphicData uri="http://schemas.openxmlformats.org/drawingml/2006/picture">
+                <pic:pic xmlns:pic="http://schemas.openxmlformats.org/drawingml/2006/picture">
+                  <pic:nvPicPr>
+                    <pic:cNvPr id="4" name="Изображение 2"/>
+                    <pic:cNvPicPr>
+                      <a:picLocks noChangeAspect="1"/>
+                    </pic:cNvPicPr>
+                  </pic:nvPicPr>
+                  <pic:blipFill>
+                    <a:blip r:embed="rId11"/>
+                    <a:stretch>
+                      <a:fillRect/>
+                    </a:stretch>
+                  </pic:blipFill>
+                  <pic:spPr>
+                    <a:xfrm>
+                      <a:off x="0" y="0"/>
+                      <a:ext cx="2651760" cy="4678680"/>
+                    </a:xfrm>
+                    <a:prstGeom prst="rect">
+                      <a:avLst/>
+                    </a:prstGeom>
+                    <a:noFill/>
+                    <a:ln>
+                      <a:noFill/>
+                    </a:ln>
+                  </pic:spPr>
+                </pic:pic>
+              </a:graphicData>
+            </a:graphic>
+          </wp:inline>
+        </w:drawing>
+      </w:r>
+    </w:p>
+    <w:p>
+      <w:pPr>
+        <w:keepNext w:val="0"/>
+        <w:keepLines w:val="0"/>
+        <w:pageBreakBefore w:val="0"/>
+        <w:widowControl/>
+        <w:numPr>
+          <w:ilvl w:val="0"/>
+          <w:numId w:val="0"/>
+        </w:numPr>
+        <w:kinsoku/>
+        <w:wordWrap/>
+        <w:overflowPunct/>
+        <w:topLinePunct w:val="0"/>
+        <w:autoSpaceDE/>
+        <w:autoSpaceDN/>
+        <w:bidi w:val="0"/>
+        <w:adjustRightInd/>
+        <w:snapToGrid/>
+        <w:spacing w:after="0" w:line="360" w:lineRule="auto"/>
+        <w:ind w:firstLine="709"/>
+        <w:jc w:val="left"/>
+        <w:textAlignment w:val="auto"/>
+        <w:rPr>
+          <w:rFonts w:hint="default" w:ascii="Times New Roman" w:hAnsi="Times New Roman"/>
+          <w:sz w:val="28"/>
+          <w:szCs w:val="28"/>
+          <w:lang w:val="ru-RU"/>
+        </w:rPr>
+      </w:pPr>
+      <w:r>
+        <w:rPr>
+          <w:rFonts w:hint="default" w:ascii="Times New Roman" w:hAnsi="Times New Roman"/>
+          <w:sz w:val="28"/>
+          <w:szCs w:val="28"/>
+          <w:lang w:val="ru-RU"/>
+        </w:rPr>
+        <w:t>Рисунок Б.3.3. - Макет экранной формы просмотра списка истории тренировок.</w:t>
+      </w:r>
+    </w:p>
+    <w:p>
+      <w:pPr>
+        <w:keepNext w:val="0"/>
+        <w:keepLines w:val="0"/>
+        <w:pageBreakBefore w:val="0"/>
+        <w:widowControl/>
+        <w:numPr>
+          <w:ilvl w:val="0"/>
+          <w:numId w:val="0"/>
+        </w:numPr>
+        <w:kinsoku/>
+        <w:wordWrap/>
+        <w:overflowPunct/>
+        <w:topLinePunct w:val="0"/>
+        <w:autoSpaceDE/>
+        <w:autoSpaceDN/>
+        <w:bidi w:val="0"/>
+        <w:adjustRightInd/>
+        <w:snapToGrid/>
+        <w:spacing w:after="0" w:line="360" w:lineRule="auto"/>
+        <w:ind w:firstLine="709"/>
+        <w:jc w:val="left"/>
+        <w:textAlignment w:val="auto"/>
+        <w:rPr>
+          <w:rFonts w:hint="default"/>
+          <w:lang w:val="ru-RU"/>
+        </w:rPr>
+      </w:pPr>
+    </w:p>
+    <w:p>
+      <w:pPr>
+        <w:keepNext w:val="0"/>
+        <w:keepLines w:val="0"/>
+        <w:pageBreakBefore w:val="0"/>
+        <w:widowControl/>
+        <w:numPr>
+          <w:ilvl w:val="0"/>
+          <w:numId w:val="0"/>
+        </w:numPr>
+        <w:kinsoku/>
+        <w:wordWrap/>
+        <w:overflowPunct/>
+        <w:topLinePunct w:val="0"/>
+        <w:autoSpaceDE/>
+        <w:autoSpaceDN/>
+        <w:bidi w:val="0"/>
+        <w:adjustRightInd/>
+        <w:snapToGrid/>
+        <w:spacing w:after="0" w:line="360" w:lineRule="auto"/>
+        <w:ind w:firstLine="709"/>
+        <w:jc w:val="left"/>
+        <w:textAlignment w:val="auto"/>
+        <w:rPr>
+          <w:rFonts w:hint="default" w:ascii="Times New Roman" w:hAnsi="Times New Roman"/>
+          <w:sz w:val="28"/>
+          <w:szCs w:val="28"/>
+          <w:lang w:val="ru-RU"/>
+        </w:rPr>
+      </w:pPr>
+      <w:r>
+        <w:rPr>
+          <w:rFonts w:hint="default" w:ascii="Times New Roman" w:hAnsi="Times New Roman"/>
+          <w:sz w:val="28"/>
+          <w:szCs w:val="28"/>
+          <w:lang w:val="ru-RU"/>
+        </w:rPr>
+        <w:t>Окно текущей тренировки</w:t>
+      </w:r>
+    </w:p>
+    <w:p>
+      <w:pPr>
+        <w:keepNext w:val="0"/>
+        <w:keepLines w:val="0"/>
+        <w:pageBreakBefore w:val="0"/>
+        <w:widowControl/>
+        <w:numPr>
+          <w:ilvl w:val="0"/>
+          <w:numId w:val="0"/>
+        </w:numPr>
+        <w:kinsoku/>
+        <w:wordWrap/>
+        <w:overflowPunct/>
+        <w:topLinePunct w:val="0"/>
+        <w:autoSpaceDE/>
+        <w:autoSpaceDN/>
+        <w:bidi w:val="0"/>
+        <w:adjustRightInd/>
+        <w:snapToGrid/>
+        <w:spacing w:after="0" w:line="360" w:lineRule="auto"/>
+        <w:ind w:firstLine="709"/>
+        <w:jc w:val="left"/>
+        <w:textAlignment w:val="auto"/>
+        <w:rPr>
+          <w:rFonts w:hint="default" w:ascii="Times New Roman" w:hAnsi="Times New Roman"/>
+          <w:sz w:val="28"/>
+          <w:szCs w:val="28"/>
+          <w:lang w:val="ru-RU"/>
+        </w:rPr>
+      </w:pPr>
+      <w:r>
+        <w:rPr>
+          <w:rFonts w:hint="default" w:ascii="Times New Roman" w:hAnsi="Times New Roman"/>
+          <w:sz w:val="28"/>
+          <w:szCs w:val="28"/>
+          <w:lang w:val="ru-RU"/>
+        </w:rPr>
+        <w:t>Окно добавления/редактирования упражнения</w:t>
+      </w:r>
+    </w:p>
+    <w:p>
+      <w:pPr>
+        <w:keepNext w:val="0"/>
+        <w:keepLines w:val="0"/>
+        <w:pageBreakBefore w:val="0"/>
+        <w:widowControl/>
+        <w:numPr>
+          <w:ilvl w:val="0"/>
+          <w:numId w:val="0"/>
+        </w:numPr>
+        <w:kinsoku/>
+        <w:wordWrap/>
+        <w:overflowPunct/>
+        <w:topLinePunct w:val="0"/>
+        <w:autoSpaceDE/>
+        <w:autoSpaceDN/>
+        <w:bidi w:val="0"/>
+        <w:adjustRightInd/>
+        <w:snapToGrid/>
+        <w:spacing w:after="0" w:line="360" w:lineRule="auto"/>
+        <w:ind w:firstLine="709"/>
+        <w:jc w:val="left"/>
+        <w:textAlignment w:val="auto"/>
+        <w:rPr>
+          <w:rFonts w:hint="default" w:ascii="Times New Roman" w:hAnsi="Times New Roman"/>
+          <w:sz w:val="28"/>
+          <w:szCs w:val="28"/>
+          <w:lang w:val="ru-RU"/>
+        </w:rPr>
+      </w:pPr>
+      <w:r>
+        <w:rPr>
+          <w:rFonts w:hint="default" w:ascii="Times New Roman" w:hAnsi="Times New Roman"/>
+          <w:sz w:val="28"/>
+          <w:szCs w:val="28"/>
+          <w:lang w:val="ru-RU"/>
+        </w:rPr>
+        <w:t>Окно добавления/редактирования комплекса упражнений</w:t>
+      </w:r>
+    </w:p>
+    <w:p>
+      <w:pPr>
+        <w:keepNext w:val="0"/>
+        <w:keepLines w:val="0"/>
+        <w:pageBreakBefore w:val="0"/>
+        <w:widowControl/>
+        <w:numPr>
+          <w:ilvl w:val="0"/>
+          <w:numId w:val="0"/>
+        </w:numPr>
+        <w:kinsoku/>
+        <w:wordWrap/>
+        <w:overflowPunct/>
+        <w:topLinePunct w:val="0"/>
+        <w:autoSpaceDE/>
+        <w:autoSpaceDN/>
+        <w:bidi w:val="0"/>
+        <w:adjustRightInd/>
+        <w:snapToGrid/>
+        <w:spacing w:after="0" w:line="360" w:lineRule="auto"/>
+        <w:ind w:firstLine="709"/>
+        <w:jc w:val="left"/>
+        <w:textAlignment w:val="auto"/>
+        <w:rPr>
+          <w:rFonts w:hint="default" w:ascii="Times New Roman" w:hAnsi="Times New Roman"/>
+          <w:sz w:val="28"/>
+          <w:szCs w:val="28"/>
+          <w:lang w:val="ru-RU"/>
+        </w:rPr>
+      </w:pPr>
+      <w:r>
+        <w:rPr>
+          <w:rFonts w:hint="default" w:ascii="Times New Roman" w:hAnsi="Times New Roman"/>
+          <w:sz w:val="28"/>
+          <w:szCs w:val="28"/>
+          <w:lang w:val="ru-RU"/>
+        </w:rPr>
+        <w:t>Окно добавления/редактирования пищ.добавки</w:t>
+      </w:r>
     </w:p>
     <w:p>
       <w:pPr>
@@ -17684,6 +19289,7 @@
         <w:ind w:firstLine="709"/>
         <w:jc w:val="right"/>
         <w:textAlignment w:val="auto"/>
+        <w:outlineLvl w:val="0"/>
         <w:rPr>
           <w:rFonts w:hint="default" w:ascii="Times New Roman" w:hAnsi="Times New Roman"/>
           <w:sz w:val="28"/>
@@ -19183,7 +20789,7 @@
                     </pic:cNvPicPr>
                   </pic:nvPicPr>
                   <pic:blipFill>
-                    <a:blip r:embed="rId9"/>
+                    <a:blip r:embed="rId12"/>
                     <a:stretch>
                       <a:fillRect/>
                     </a:stretch>
@@ -19239,9 +20845,10 @@
       </w:pPr>
     </w:p>
     <w:sectPr>
-      <w:headerReference r:id="rId5" w:type="default"/>
+      <w:type w:val="continuous"/>
       <w:pgSz w:w="12240" w:h="15840"/>
       <w:pgMar w:top="1134" w:right="850" w:bottom="1134" w:left="1701" w:header="720" w:footer="720" w:gutter="0"/>
+      <w:pgNumType w:fmt="decimal"/>
       <w:cols w:space="720" w:num="1"/>
     </w:sectPr>
   </w:body>
@@ -19307,8 +20914,251 @@
         <w:tab w:val="right" w:pos="9355"/>
       </w:tabs>
       <w:spacing w:after="0" w:line="240" w:lineRule="auto"/>
-      <w:jc w:val="center"/>
+      <w:jc w:val="both"/>
+      <w:rPr>
+        <w:rFonts w:hint="default"/>
+        <w:lang w:val="ru-RU"/>
+      </w:rPr>
     </w:pPr>
+  </w:p>
+</w:hdr>
+</file>
+
+<file path=word/header2.xml><?xml version="1.0" encoding="utf-8"?>
+<w:hdr xmlns:wpc="http://schemas.microsoft.com/office/word/2010/wordprocessingCanvas" xmlns:mc="http://schemas.openxmlformats.org/markup-compatibility/2006" xmlns:o="urn:schemas-microsoft-com:office:office" xmlns:r="http://schemas.openxmlformats.org/officeDocument/2006/relationships" xmlns:m="http://schemas.openxmlformats.org/officeDocument/2006/math" xmlns:v="urn:schemas-microsoft-com:vml" xmlns:wp14="http://schemas.microsoft.com/office/word/2010/wordprocessingDrawing" xmlns:wp="http://schemas.openxmlformats.org/drawingml/2006/wordprocessingDrawing" xmlns:w10="urn:schemas-microsoft-com:office:word" xmlns:w="http://schemas.openxmlformats.org/wordprocessingml/2006/main" xmlns:w14="http://schemas.microsoft.com/office/word/2010/wordml" xmlns:w15="http://schemas.microsoft.com/office/word/2012/wordml" xmlns:wpg="http://schemas.microsoft.com/office/word/2010/wordprocessingGroup" xmlns:wpi="http://schemas.microsoft.com/office/word/2010/wordprocessingInk" xmlns:wne="http://schemas.microsoft.com/office/word/2006/wordml" xmlns:wps="http://schemas.microsoft.com/office/word/2010/wordprocessingShape" xmlns:wpsCustomData="http://www.wps.cn/officeDocument/2013/wpsCustomData" mc:Ignorable="w14 w15 wp14">
+  <w:p>
+    <w:pPr>
+      <w:tabs>
+        <w:tab w:val="center" w:pos="4677"/>
+        <w:tab w:val="right" w:pos="9355"/>
+      </w:tabs>
+      <w:spacing w:after="0" w:line="240" w:lineRule="auto"/>
+      <w:jc w:val="both"/>
+      <w:rPr>
+        <w:rFonts w:hint="default"/>
+        <w:lang w:val="ru-RU"/>
+      </w:rPr>
+    </w:pPr>
+    <w:r>
+      <w:rPr>
+        <w:sz w:val="22"/>
+      </w:rPr>
+      <mc:AlternateContent>
+        <mc:Choice Requires="wps">
+          <w:drawing>
+            <wp:anchor distT="0" distB="0" distL="114300" distR="114300" simplePos="0" relativeHeight="251659264" behindDoc="0" locked="0" layoutInCell="1" allowOverlap="1">
+              <wp:simplePos x="0" y="0"/>
+              <wp:positionH relativeFrom="margin">
+                <wp:align>center</wp:align>
+              </wp:positionH>
+              <wp:positionV relativeFrom="paragraph">
+                <wp:posOffset>0</wp:posOffset>
+              </wp:positionV>
+              <wp:extent cx="1828800" cy="1828800"/>
+              <wp:effectExtent l="0" t="0" r="0" b="0"/>
+              <wp:wrapNone/>
+              <wp:docPr id="6" name="Текстовое поле 6"/>
+              <wp:cNvGraphicFramePr/>
+              <a:graphic xmlns:a="http://schemas.openxmlformats.org/drawingml/2006/main">
+                <a:graphicData uri="http://schemas.microsoft.com/office/word/2010/wordprocessingShape">
+                  <wps:wsp>
+                    <wps:cNvSpPr txBox="1"/>
+                    <wps:spPr>
+                      <a:xfrm>
+                        <a:off x="0" y="0"/>
+                        <a:ext cx="1828800" cy="1828800"/>
+                      </a:xfrm>
+                      <a:prstGeom prst="rect">
+                        <a:avLst/>
+                      </a:prstGeom>
+                      <a:noFill/>
+                      <a:ln w="6350">
+                        <a:noFill/>
+                      </a:ln>
+                      <a:extLst>
+                        <a:ext uri="{909E8E84-426E-40DD-AFC4-6F175D3DCCD1}">
+                          <a14:hiddenFill xmlns:a14="http://schemas.microsoft.com/office/drawing/2010/main">
+                            <a:solidFill>
+                              <a:schemeClr val="lt1"/>
+                            </a:solidFill>
+                          </a14:hiddenFill>
+                        </a:ext>
+                        <a:ext uri="{91240B29-F687-4F45-9708-019B960494DF}">
+                          <a14:hiddenLine xmlns:a14="http://schemas.microsoft.com/office/drawing/2010/main" w="6350">
+                            <a:solidFill>
+                              <a:prstClr val="black"/>
+                            </a:solidFill>
+                          </a14:hiddenLine>
+                        </a:ext>
+                      </a:extLst>
+                    </wps:spPr>
+                    <wps:style>
+                      <a:lnRef idx="0">
+                        <a:schemeClr val="accent1"/>
+                      </a:lnRef>
+                      <a:fillRef idx="0">
+                        <a:schemeClr val="accent1"/>
+                      </a:fillRef>
+                      <a:effectRef idx="0">
+                        <a:schemeClr val="accent1"/>
+                      </a:effectRef>
+                      <a:fontRef idx="minor">
+                        <a:schemeClr val="dk1"/>
+                      </a:fontRef>
+                    </wps:style>
+                    <wps:txbx>
+                      <w:txbxContent>
+                        <w:p>
+                          <w:pPr>
+                            <w:tabs>
+                              <w:tab w:val="center" w:pos="4677"/>
+                              <w:tab w:val="right" w:pos="9355"/>
+                            </w:tabs>
+                            <w:spacing w:after="0" w:line="240" w:lineRule="auto"/>
+                            <w:jc w:val="center"/>
+                            <w:rPr>
+                              <w:rFonts w:ascii="Times New Roman" w:hAnsi="Times New Roman"/>
+                              <w:sz w:val="28"/>
+                            </w:rPr>
+                          </w:pPr>
+                          <w:r>
+                            <w:rPr>
+                              <w:rFonts w:ascii="Times New Roman" w:hAnsi="Times New Roman"/>
+                              <w:sz w:val="28"/>
+                            </w:rPr>
+                            <w:t>ВКРБ–09.03.04–10.19–</w:t>
+                          </w:r>
+                          <w:r>
+                            <w:rPr>
+                              <w:rFonts w:hint="default" w:ascii="Times New Roman" w:hAnsi="Times New Roman"/>
+                              <w:sz w:val="28"/>
+                              <w:highlight w:val="none"/>
+                              <w:lang w:val="ru-RU"/>
+                            </w:rPr>
+                            <w:t>01</w:t>
+                          </w:r>
+                          <w:r>
+                            <w:rPr>
+                              <w:rFonts w:ascii="Times New Roman" w:hAnsi="Times New Roman"/>
+                              <w:sz w:val="28"/>
+                            </w:rPr>
+                            <w:t>–2</w:t>
+                          </w:r>
+                          <w:r>
+                            <w:rPr>
+                              <w:rFonts w:hint="default" w:ascii="Times New Roman" w:hAnsi="Times New Roman"/>
+                              <w:sz w:val="28"/>
+                              <w:lang w:val="en-US"/>
+                            </w:rPr>
+                            <w:t>2</w:t>
+                          </w:r>
+                          <w:r>
+                            <w:rPr>
+                              <w:rFonts w:ascii="Times New Roman" w:hAnsi="Times New Roman"/>
+                              <w:sz w:val="28"/>
+                            </w:rPr>
+                            <w:t>–91</w:t>
+                          </w:r>
+                        </w:p>
+                        <w:p>
+                          <w:pPr>
+                            <w:pStyle w:val="4"/>
+                          </w:pPr>
+                        </w:p>
+                        <w:p>
+                          <w:pPr>
+                            <w:pStyle w:val="4"/>
+                          </w:pPr>
+                        </w:p>
+                      </w:txbxContent>
+                    </wps:txbx>
+                    <wps:bodyPr rot="0" spcFirstLastPara="0" vertOverflow="overflow" horzOverflow="overflow" vert="horz" wrap="none" lIns="0" tIns="0" rIns="0" bIns="0" numCol="1" spcCol="0" rtlCol="0" fromWordArt="0" anchor="t" anchorCtr="0" forceAA="0" upright="0" compatLnSpc="1">
+                      <a:spAutoFit/>
+                    </wps:bodyPr>
+                  </wps:wsp>
+                </a:graphicData>
+              </a:graphic>
+            </wp:anchor>
+          </w:drawing>
+        </mc:Choice>
+        <mc:Fallback>
+          <w:pict>
+            <v:shape id="_x0000_s1026" o:spid="_x0000_s1026" o:spt="202" type="#_x0000_t202" style="position:absolute;left:0pt;margin-top:0pt;height:144pt;width:144pt;mso-position-horizontal:center;mso-position-horizontal-relative:margin;mso-wrap-style:none;z-index:251659264;mso-width-relative:page;mso-height-relative:page;" filled="f" stroked="f" coordsize="21600,21600" o:gfxdata="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">
+              <v:fill on="f" focussize="0,0"/>
+              <v:stroke on="f" weight="0.5pt"/>
+              <v:imagedata o:title=""/>
+              <o:lock v:ext="edit" aspectratio="f"/>
+              <v:textbox inset="0mm,0mm,0mm,0mm" style="mso-fit-shape-to-text:t;">
+                <w:txbxContent>
+                  <w:p>
+                    <w:pPr>
+                      <w:tabs>
+                        <w:tab w:val="center" w:pos="4677"/>
+                        <w:tab w:val="right" w:pos="9355"/>
+                      </w:tabs>
+                      <w:spacing w:after="0" w:line="240" w:lineRule="auto"/>
+                      <w:jc w:val="center"/>
+                      <w:rPr>
+                        <w:rFonts w:ascii="Times New Roman" w:hAnsi="Times New Roman"/>
+                        <w:sz w:val="28"/>
+                      </w:rPr>
+                    </w:pPr>
+                    <w:r>
+                      <w:rPr>
+                        <w:rFonts w:ascii="Times New Roman" w:hAnsi="Times New Roman"/>
+                        <w:sz w:val="28"/>
+                      </w:rPr>
+                      <w:t>ВКРБ–09.03.04–10.19–</w:t>
+                    </w:r>
+                    <w:r>
+                      <w:rPr>
+                        <w:rFonts w:hint="default" w:ascii="Times New Roman" w:hAnsi="Times New Roman"/>
+                        <w:sz w:val="28"/>
+                        <w:highlight w:val="none"/>
+                        <w:lang w:val="ru-RU"/>
+                      </w:rPr>
+                      <w:t>01</w:t>
+                    </w:r>
+                    <w:r>
+                      <w:rPr>
+                        <w:rFonts w:ascii="Times New Roman" w:hAnsi="Times New Roman"/>
+                        <w:sz w:val="28"/>
+                      </w:rPr>
+                      <w:t>–2</w:t>
+                    </w:r>
+                    <w:r>
+                      <w:rPr>
+                        <w:rFonts w:hint="default" w:ascii="Times New Roman" w:hAnsi="Times New Roman"/>
+                        <w:sz w:val="28"/>
+                        <w:lang w:val="en-US"/>
+                      </w:rPr>
+                      <w:t>2</w:t>
+                    </w:r>
+                    <w:r>
+                      <w:rPr>
+                        <w:rFonts w:ascii="Times New Roman" w:hAnsi="Times New Roman"/>
+                        <w:sz w:val="28"/>
+                      </w:rPr>
+                      <w:t>–91</w:t>
+                    </w:r>
+                  </w:p>
+                  <w:p>
+                    <w:pPr>
+                      <w:pStyle w:val="4"/>
+                    </w:pPr>
+                  </w:p>
+                  <w:p>
+                    <w:pPr>
+                      <w:pStyle w:val="4"/>
+                    </w:pPr>
+                  </w:p>
+                </w:txbxContent>
+              </v:textbox>
+            </v:shape>
+          </w:pict>
+        </mc:Fallback>
+      </mc:AlternateContent>
+    </w:r>
   </w:p>
 </w:hdr>
 </file>
@@ -21456,7 +23306,12 @@
 <s:customData xmlns="http://www.wps.cn/officeDocument/2013/wpsCustomData" xmlns:s="http://www.wps.cn/officeDocument/2013/wpsCustomData">
   <customSectProps>
     <customSectPr/>
+    <customSectPr/>
+    <customSectPr/>
   </customSectProps>
+  <customShpExts>
+    <customShpInfo spid="_x0000_s1026" textRotate="1"/>
+  </customShpExts>
 </s:customData>
 </file>
 

</xml_diff>